<commit_message>
fixed the Lr1 algorithm
</commit_message>
<xml_diff>
--- a/Lr1/Davydov_M_A_24ISz/ИиКТ_24_ИСз_Давыдов_Михаил_Александрович_ЛР_1.docx
+++ b/Lr1/Davydov_M_A_24ISz/ИиКТ_24_ИСз_Давыдов_Михаил_Александрович_ЛР_1.docx
@@ -9,7 +9,7 @@
           <w:ilvl w:val="0"/>
           <w:numId w:val="0"/>
         </w:numPr>
-        <w:ind w:left="567"/>
+        <w:ind w:hanging="0" w:left="567"/>
         <w:jc w:val="center"/>
         <w:outlineLvl w:val="0"/>
         <w:rPr>
@@ -99,7 +99,7 @@
           <w:ilvl w:val="0"/>
           <w:numId w:val="0"/>
         </w:numPr>
-        <w:ind w:left="567"/>
+        <w:ind w:hanging="0" w:left="567"/>
         <w:jc w:val="center"/>
         <w:outlineLvl w:val="0"/>
         <w:rPr>
@@ -291,6 +291,7 @@
           <w:ilvl w:val="0"/>
           <w:numId w:val="0"/>
         </w:numPr>
+        <w:ind w:hanging="0" w:left="0"/>
         <w:jc w:val="center"/>
         <w:outlineLvl w:val="0"/>
         <w:rPr>
@@ -396,16 +397,7 @@
           <w:szCs w:val="28"/>
           <w:u w:val="single"/>
         </w:rPr>
-        <w:t xml:space="preserve">Информатика и компьютерные технологии    </w:t>
-      </w:r>
-      <w:r>
-        <w:rPr>
-          <w:rFonts w:ascii="Times New Roman" w:hAnsi="Times New Roman"/>
-          <w:sz w:val="28"/>
-          <w:szCs w:val="28"/>
-          <w:u w:val="single"/>
-        </w:rPr>
-        <w:t>_</w:t>
+        <w:t>Информатика и компьютерные технологии    _</w:t>
       </w:r>
     </w:p>
     <w:p>
@@ -471,7 +463,7 @@
           <w:ilvl w:val="0"/>
           <w:numId w:val="0"/>
         </w:numPr>
-        <w:ind w:left="4678"/>
+        <w:ind w:hanging="0" w:left="4678"/>
         <w:outlineLvl w:val="0"/>
         <w:rPr>
           <w:rFonts w:ascii="Times New Roman" w:hAnsi="Times New Roman"/>
@@ -585,7 +577,7 @@
           <w:ilvl w:val="0"/>
           <w:numId w:val="0"/>
         </w:numPr>
-        <w:ind w:left="4678"/>
+        <w:ind w:hanging="0" w:left="4678"/>
         <w:outlineLvl w:val="0"/>
         <w:rPr>
           <w:rFonts w:ascii="Times New Roman" w:hAnsi="Times New Roman"/>
@@ -620,25 +612,7 @@
           <w:iCs w:val="false"/>
           <w:u w:val="single"/>
         </w:rPr>
-        <w:t>_</w:t>
-      </w:r>
-      <w:r>
-        <w:rPr>
-          <w:rFonts w:ascii="Times New Roman" w:hAnsi="Times New Roman"/>
-          <w:i w:val="false"/>
-          <w:iCs w:val="false"/>
-          <w:u w:val="single"/>
-        </w:rPr>
-        <w:t>Давыдов М. А.</w:t>
-      </w:r>
-      <w:r>
-        <w:rPr>
-          <w:rFonts w:ascii="Times New Roman" w:hAnsi="Times New Roman"/>
-          <w:i w:val="false"/>
-          <w:iCs w:val="false"/>
-          <w:u w:val="single"/>
-        </w:rPr>
-        <w:t>_____</w:t>
+        <w:t>_Давыдов М. А._____</w:t>
       </w:r>
     </w:p>
     <w:p>
@@ -855,10 +829,12 @@
       </w:pPr>
       <w:r>
         <w:rPr>
-          <w:rFonts w:cs="Times New Roman" w:ascii="Times New Roman" w:hAnsi="Times New Roman"/>
+          <w:rFonts w:cs="Arial" w:ascii="Arial" w:hAnsi="Arial"/>
           <w:b/>
-          <w:sz w:val="36"/>
-          <w:szCs w:val="20"/>
+          <w:bCs/>
+          <w:kern w:val="2"/>
+          <w:sz w:val="32"/>
+          <w:szCs w:val="32"/>
         </w:rPr>
       </w:r>
     </w:p>
@@ -934,16 +910,7 @@
           <w:sz w:val="24"/>
           <w:szCs w:val="20"/>
         </w:rPr>
-        <w:t xml:space="preserve">Вариант </w:t>
-      </w:r>
-      <w:r>
-        <w:rPr>
-          <w:rFonts w:cs="Times New Roman" w:ascii="Times New Roman" w:hAnsi="Times New Roman"/>
-          <w:b/>
-          <w:sz w:val="24"/>
-          <w:szCs w:val="20"/>
-        </w:rPr>
-        <w:t>19</w:t>
+        <w:t>Вариант 19</w:t>
       </w:r>
     </w:p>
     <w:p>
@@ -1109,7 +1076,15 @@
         </w:rPr>
       </w:pPr>
       <w:r>
-        <w:rPr/>
+        <w:rPr>
+          <w:rFonts w:cs="Times New Roman" w:ascii="Times New Roman" w:hAnsi="Times New Roman"/>
+          <w:bCs/>
+          <w:i/>
+          <w:iCs/>
+          <w:color w:val="000000"/>
+          <w:sz w:val="24"/>
+          <w:szCs w:val="24"/>
+        </w:rPr>
         <w:drawing>
           <wp:anchor behindDoc="0" distT="0" distB="0" distL="0" distR="0" simplePos="0" locked="0" layoutInCell="0" allowOverlap="1" relativeHeight="3">
             <wp:simplePos x="0" y="0"/>
@@ -1119,7 +1094,7 @@
             <wp:positionV relativeFrom="paragraph">
               <wp:posOffset>635</wp:posOffset>
             </wp:positionV>
-            <wp:extent cx="6300470" cy="4177030"/>
+            <wp:extent cx="6300470" cy="4270375"/>
             <wp:effectExtent l="0" t="0" r="0" b="0"/>
             <wp:wrapSquare wrapText="largest"/>
             <wp:docPr id="2" name="Image1" descr=""/>
@@ -1144,7 +1119,7 @@
                   <pic:spPr bwMode="auto">
                     <a:xfrm>
                       <a:off x="0" y="0"/>
-                      <a:ext cx="6300470" cy="4177030"/>
+                      <a:ext cx="6300470" cy="4270375"/>
                     </a:xfrm>
                     <a:prstGeom prst="rect">
                       <a:avLst/>
@@ -1170,7 +1145,12 @@
         </w:rPr>
       </w:pPr>
       <w:r>
-        <w:rPr/>
+        <w:rPr>
+          <w:rFonts w:cs="Times New Roman" w:ascii="Times New Roman" w:hAnsi="Times New Roman"/>
+          <w:color w:val="000000"/>
+          <w:sz w:val="24"/>
+          <w:szCs w:val="24"/>
+        </w:rPr>
       </w:r>
     </w:p>
     <w:p>
@@ -1189,7 +1169,14 @@
         </w:rPr>
       </w:pPr>
       <w:r>
-        <w:rPr/>
+        <w:rPr>
+          <w:rFonts w:cs="Times New Roman" w:ascii="Times New Roman" w:hAnsi="Times New Roman"/>
+          <w:i/>
+          <w:iCs/>
+          <w:color w:val="000000"/>
+          <w:sz w:val="24"/>
+          <w:szCs w:val="24"/>
+        </w:rPr>
       </w:r>
       <w:r>
         <w:br w:type="page"/>
@@ -1198,7 +1185,7 @@
     <w:p>
       <w:pPr>
         <w:pStyle w:val="Normal"/>
-        <w:spacing w:lineRule="auto" w:line="240"/>
+        <w:spacing w:lineRule="auto" w:line="240" w:before="0" w:after="200"/>
         <w:ind w:firstLine="284" w:left="-851"/>
         <w:rPr>
           <w:rFonts w:ascii="Times New Roman" w:hAnsi="Times New Roman" w:cs="Times New Roman"/>
@@ -1257,7 +1244,31 @@
         <w:rPr>
           <w:lang w:val="ru-RU"/>
         </w:rPr>
-        <w:t>Создаем переменные prevSymbol и theNewString для хранения ранее увиденного символа и для новой строки. Также создаем переменную</w:t>
+        <w:t>Создаем переменные encountered и theNewString для хранения ранее увиденн</w:t>
+      </w:r>
+      <w:r>
+        <w:rPr>
+          <w:lang w:val="ru-RU"/>
+        </w:rPr>
+        <w:t>ых</w:t>
+      </w:r>
+      <w:r>
+        <w:rPr>
+          <w:lang w:val="ru-RU"/>
+        </w:rPr>
+        <w:t xml:space="preserve"> симво</w:t>
+      </w:r>
+      <w:r>
+        <w:rPr>
+          <w:lang w:val="ru-RU"/>
+        </w:rPr>
+        <w:t xml:space="preserve">лов </w:t>
+      </w:r>
+      <w:r>
+        <w:rPr>
+          <w:lang w:val="ru-RU"/>
+        </w:rPr>
+        <w:t>и для новой строки. Также создаем переменную</w:t>
       </w:r>
       <w:r>
         <w:rPr>
@@ -1288,19 +1299,25 @@
         <w:rPr>
           <w:lang w:val="ru-RU"/>
         </w:rPr>
-        <w:t xml:space="preserve">Далее для каждого символа в строке проверяем, не совпадает ли он с ранее увиденным. Если не совпадает, то вносим символ в новую строку и меняем значение переменной  </w:t>
+        <w:t>Далее для каждого символа в строке проверяем, не совпадает ли он с ранее увиденным</w:t>
       </w:r>
       <w:r>
         <w:rPr>
           <w:lang w:val="ru-RU"/>
         </w:rPr>
-        <w:t xml:space="preserve">prevSymbol </w:t>
+        <w:t>и</w:t>
       </w:r>
       <w:r>
         <w:rPr>
           <w:lang w:val="ru-RU"/>
         </w:rPr>
-        <w:t>на текущий символ.</w:t>
+        <w:t xml:space="preserve">. Если не совпадает, то вносим символ в новую строку и </w:t>
+      </w:r>
+      <w:r>
+        <w:rPr>
+          <w:lang w:val="ru-RU"/>
+        </w:rPr>
+        <w:t>добавляем символ в encountered.</w:t>
       </w:r>
     </w:p>
     <w:p>
@@ -1319,19 +1336,7 @@
         <w:rPr>
           <w:lang w:val="ru-RU"/>
         </w:rPr>
-        <w:t xml:space="preserve">Выводим строку </w:t>
-      </w:r>
-      <w:r>
-        <w:rPr>
-          <w:lang w:val="ru-RU"/>
-        </w:rPr>
-        <w:t xml:space="preserve">theNewString </w:t>
-      </w:r>
-      <w:r>
-        <w:rPr>
-          <w:lang w:val="ru-RU"/>
-        </w:rPr>
-        <w:t>и выходим из программы.</w:t>
+        <w:t>Выводим строку theNewString и выходим из программы.</w:t>
       </w:r>
     </w:p>
     <w:p>
@@ -1408,18 +1413,7 @@
           <w:sz w:val="24"/>
           <w:szCs w:val="24"/>
         </w:rPr>
-        <w:t>Приложение</w:t>
-      </w:r>
-      <w:r>
-        <w:rPr>
-          <w:rFonts w:cs="Times New Roman" w:ascii="Times New Roman" w:hAnsi="Times New Roman"/>
-          <w:b/>
-          <w:bCs/>
-          <w:color w:val="000000"/>
-          <w:sz w:val="24"/>
-          <w:szCs w:val="24"/>
-        </w:rPr>
-        <w:t>:</w:t>
+        <w:t>Приложение:</w:t>
       </w:r>
     </w:p>
     <w:p>
@@ -1482,11 +1476,11 @@
       </w:pPr>
       <w:r>
         <w:rPr>
-          <w:rFonts w:cs="Times New Roman" w:ascii="Times New Roman" w:hAnsi="Times New Roman"/>
+          <w:rFonts w:cs="Times New Roman" w:ascii="Consolas;Courier New;monospace" w:hAnsi="Consolas;Courier New;monospace"/>
           <w:b w:val="false"/>
           <w:bCs/>
           <w:color w:val="C586C0"/>
-          <w:sz w:val="24"/>
+          <w:sz w:val="21"/>
           <w:szCs w:val="24"/>
           <w:shd w:fill="1C1C1C" w:val="clear"/>
         </w:rPr>
@@ -1494,11 +1488,11 @@
       </w:r>
       <w:r>
         <w:rPr>
-          <w:rFonts w:cs="Times New Roman" w:ascii="Times New Roman" w:hAnsi="Times New Roman"/>
+          <w:rFonts w:cs="Times New Roman" w:ascii="Consolas;Courier New;monospace" w:hAnsi="Consolas;Courier New;monospace"/>
           <w:b w:val="false"/>
           <w:bCs/>
           <w:color w:val="CCCCCC"/>
-          <w:sz w:val="24"/>
+          <w:sz w:val="21"/>
           <w:szCs w:val="24"/>
           <w:shd w:fill="1C1C1C" w:val="clear"/>
         </w:rPr>
@@ -1506,11 +1500,11 @@
       </w:r>
       <w:r>
         <w:rPr>
-          <w:rFonts w:cs="Times New Roman" w:ascii="Times New Roman" w:hAnsi="Times New Roman"/>
+          <w:rFonts w:cs="Times New Roman" w:ascii="Consolas;Courier New;monospace" w:hAnsi="Consolas;Courier New;monospace"/>
           <w:b w:val="false"/>
           <w:bCs/>
           <w:color w:val="9CDCFE"/>
-          <w:sz w:val="24"/>
+          <w:sz w:val="21"/>
           <w:szCs w:val="24"/>
           <w:shd w:fill="1C1C1C" w:val="clear"/>
         </w:rPr>
@@ -1518,11 +1512,11 @@
       </w:r>
       <w:r>
         <w:rPr>
-          <w:rFonts w:cs="Times New Roman" w:ascii="Times New Roman" w:hAnsi="Times New Roman"/>
+          <w:rFonts w:cs="Times New Roman" w:ascii="Consolas;Courier New;monospace" w:hAnsi="Consolas;Courier New;monospace"/>
           <w:b w:val="false"/>
           <w:bCs/>
           <w:color w:val="CCCCCC"/>
-          <w:sz w:val="24"/>
+          <w:sz w:val="21"/>
           <w:szCs w:val="24"/>
           <w:shd w:fill="1C1C1C" w:val="clear"/>
         </w:rPr>
@@ -1530,11 +1524,11 @@
       </w:r>
       <w:r>
         <w:rPr>
-          <w:rFonts w:cs="Times New Roman" w:ascii="Times New Roman" w:hAnsi="Times New Roman"/>
+          <w:rFonts w:cs="Times New Roman" w:ascii="Consolas;Courier New;monospace" w:hAnsi="Consolas;Courier New;monospace"/>
           <w:b w:val="false"/>
           <w:bCs/>
           <w:color w:val="C586C0"/>
-          <w:sz w:val="24"/>
+          <w:sz w:val="21"/>
           <w:szCs w:val="24"/>
           <w:shd w:fill="1C1C1C" w:val="clear"/>
         </w:rPr>
@@ -1542,11 +1536,11 @@
       </w:r>
       <w:r>
         <w:rPr>
-          <w:rFonts w:cs="Times New Roman" w:ascii="Times New Roman" w:hAnsi="Times New Roman"/>
+          <w:rFonts w:cs="Times New Roman" w:ascii="Consolas;Courier New;monospace" w:hAnsi="Consolas;Courier New;monospace"/>
           <w:b w:val="false"/>
           <w:bCs/>
           <w:color w:val="CCCCCC"/>
-          <w:sz w:val="24"/>
+          <w:sz w:val="21"/>
           <w:szCs w:val="24"/>
           <w:shd w:fill="1C1C1C" w:val="clear"/>
         </w:rPr>
@@ -1554,11 +1548,11 @@
       </w:r>
       <w:r>
         <w:rPr>
-          <w:rFonts w:cs="Times New Roman" w:ascii="Times New Roman" w:hAnsi="Times New Roman"/>
+          <w:rFonts w:cs="Times New Roman" w:ascii="Consolas;Courier New;monospace" w:hAnsi="Consolas;Courier New;monospace"/>
           <w:b w:val="false"/>
           <w:bCs/>
           <w:color w:val="CE9178"/>
-          <w:sz w:val="24"/>
+          <w:sz w:val="21"/>
           <w:szCs w:val="24"/>
           <w:shd w:fill="1C1C1C" w:val="clear"/>
         </w:rPr>
@@ -1566,11 +1560,11 @@
       </w:r>
       <w:r>
         <w:rPr>
-          <w:rFonts w:cs="Times New Roman" w:ascii="Times New Roman" w:hAnsi="Times New Roman"/>
+          <w:rFonts w:cs="Times New Roman" w:ascii="Consolas;Courier New;monospace" w:hAnsi="Consolas;Courier New;monospace"/>
           <w:b w:val="false"/>
           <w:bCs/>
           <w:color w:val="CCCCCC"/>
-          <w:sz w:val="24"/>
+          <w:sz w:val="21"/>
           <w:szCs w:val="24"/>
           <w:shd w:fill="1C1C1C" w:val="clear"/>
         </w:rPr>
@@ -1581,1407 +1575,2043 @@
       <w:pPr>
         <w:pStyle w:val="Normal"/>
         <w:spacing w:lineRule="atLeast" w:line="285" w:before="0" w:after="0"/>
-        <w:rPr>
+        <w:rPr/>
+      </w:pPr>
+      <w:r>
+        <w:rPr/>
+      </w:r>
+    </w:p>
+    <w:p>
+      <w:pPr>
+        <w:pStyle w:val="Normal"/>
+        <w:spacing w:lineRule="atLeast" w:line="285" w:before="0" w:after="0"/>
+        <w:ind w:hanging="0" w:left="0" w:right="0"/>
+        <w:rPr>
+          <w:rFonts w:ascii="Consolas;Courier New;monospace" w:hAnsi="Consolas;Courier New;monospace"/>
+          <w:b w:val="false"/>
+          <w:color w:val="CCCCCC"/>
+          <w:sz w:val="21"/>
+          <w:shd w:fill="1F1F1F" w:val="clear"/>
+        </w:rPr>
+      </w:pPr>
+      <w:r>
+        <w:rPr>
+          <w:rFonts w:ascii="Consolas;Courier New;monospace" w:hAnsi="Consolas;Courier New;monospace"/>
+          <w:b w:val="false"/>
+          <w:color w:val="569CD6"/>
+          <w:sz w:val="21"/>
+          <w:shd w:fill="1F1F1F" w:val="clear"/>
+        </w:rPr>
+        <w:t>const</w:t>
+      </w:r>
+      <w:r>
+        <w:rPr>
+          <w:rFonts w:ascii="Consolas;Courier New;monospace" w:hAnsi="Consolas;Courier New;monospace"/>
+          <w:b w:val="false"/>
+          <w:color w:val="CCCCCC"/>
+          <w:sz w:val="21"/>
+          <w:shd w:fill="1F1F1F" w:val="clear"/>
+        </w:rPr>
+        <w:t xml:space="preserve"> </w:t>
+      </w:r>
+      <w:r>
+        <w:rPr>
+          <w:rFonts w:ascii="Consolas;Courier New;monospace" w:hAnsi="Consolas;Courier New;monospace"/>
+          <w:b w:val="false"/>
+          <w:color w:val="4FC1FF"/>
+          <w:sz w:val="21"/>
+          <w:shd w:fill="1F1F1F" w:val="clear"/>
+        </w:rPr>
+        <w:t>rl</w:t>
+      </w:r>
+      <w:r>
+        <w:rPr>
+          <w:rFonts w:ascii="Consolas;Courier New;monospace" w:hAnsi="Consolas;Courier New;monospace"/>
+          <w:b w:val="false"/>
+          <w:color w:val="CCCCCC"/>
+          <w:sz w:val="21"/>
+          <w:shd w:fill="1F1F1F" w:val="clear"/>
+        </w:rPr>
+        <w:t xml:space="preserve"> </w:t>
+      </w:r>
+      <w:r>
+        <w:rPr>
+          <w:rFonts w:ascii="Consolas;Courier New;monospace" w:hAnsi="Consolas;Courier New;monospace"/>
+          <w:b w:val="false"/>
+          <w:color w:val="D4D4D4"/>
+          <w:sz w:val="21"/>
+          <w:shd w:fill="1F1F1F" w:val="clear"/>
+        </w:rPr>
+        <w:t>=</w:t>
+      </w:r>
+      <w:r>
+        <w:rPr>
+          <w:rFonts w:ascii="Consolas;Courier New;monospace" w:hAnsi="Consolas;Courier New;monospace"/>
+          <w:b w:val="false"/>
+          <w:color w:val="CCCCCC"/>
+          <w:sz w:val="21"/>
+          <w:shd w:fill="1F1F1F" w:val="clear"/>
+        </w:rPr>
+        <w:t xml:space="preserve"> </w:t>
+      </w:r>
+      <w:r>
+        <w:rPr>
+          <w:rFonts w:ascii="Consolas;Courier New;monospace" w:hAnsi="Consolas;Courier New;monospace"/>
+          <w:b w:val="false"/>
+          <w:color w:val="4EC9B0"/>
+          <w:sz w:val="21"/>
+          <w:shd w:fill="1F1F1F" w:val="clear"/>
+        </w:rPr>
+        <w:t>readline</w:t>
+      </w:r>
+      <w:r>
+        <w:rPr>
+          <w:rFonts w:ascii="Consolas;Courier New;monospace" w:hAnsi="Consolas;Courier New;monospace"/>
+          <w:b w:val="false"/>
+          <w:color w:val="CCCCCC"/>
+          <w:sz w:val="21"/>
+          <w:shd w:fill="1F1F1F" w:val="clear"/>
+        </w:rPr>
+        <w:t>.</w:t>
+      </w:r>
+      <w:r>
+        <w:rPr>
+          <w:rFonts w:ascii="Consolas;Courier New;monospace" w:hAnsi="Consolas;Courier New;monospace"/>
+          <w:b w:val="false"/>
+          <w:color w:val="DCDCAA"/>
+          <w:sz w:val="21"/>
+          <w:shd w:fill="1F1F1F" w:val="clear"/>
+        </w:rPr>
+        <w:t>createInterface</w:t>
+      </w:r>
+      <w:r>
+        <w:rPr>
+          <w:rFonts w:ascii="Consolas;Courier New;monospace" w:hAnsi="Consolas;Courier New;monospace"/>
+          <w:b w:val="false"/>
+          <w:color w:val="CCCCCC"/>
+          <w:sz w:val="21"/>
+          <w:shd w:fill="1F1F1F" w:val="clear"/>
+        </w:rPr>
+        <w:t>({</w:t>
+      </w:r>
+    </w:p>
+    <w:p>
+      <w:pPr>
+        <w:pStyle w:val="Normal"/>
+        <w:spacing w:lineRule="atLeast" w:line="285" w:before="0" w:after="0"/>
+        <w:ind w:hanging="0" w:left="0" w:right="0"/>
+        <w:rPr>
+          <w:color w:val="CCCCCC"/>
+          <w:shd w:fill="1F1F1F" w:val="clear"/>
+        </w:rPr>
+      </w:pPr>
+      <w:r>
+        <w:rPr>
+          <w:color w:val="CCCCCC"/>
+          <w:shd w:fill="1F1F1F" w:val="clear"/>
+        </w:rPr>
+        <w:t xml:space="preserve">  </w:t>
+      </w:r>
+      <w:r>
+        <w:rPr>
+          <w:rFonts w:ascii="Consolas;Courier New;monospace" w:hAnsi="Consolas;Courier New;monospace"/>
+          <w:b w:val="false"/>
+          <w:color w:val="9CDCFE"/>
+          <w:sz w:val="21"/>
+          <w:shd w:fill="1F1F1F" w:val="clear"/>
+        </w:rPr>
+        <w:t>input:</w:t>
+      </w:r>
+      <w:r>
+        <w:rPr>
+          <w:rFonts w:ascii="Consolas;Courier New;monospace" w:hAnsi="Consolas;Courier New;monospace"/>
+          <w:b w:val="false"/>
+          <w:color w:val="CCCCCC"/>
+          <w:sz w:val="21"/>
+          <w:shd w:fill="1F1F1F" w:val="clear"/>
+        </w:rPr>
+        <w:t xml:space="preserve"> </w:t>
+      </w:r>
+      <w:r>
+        <w:rPr>
+          <w:rFonts w:ascii="Consolas;Courier New;monospace" w:hAnsi="Consolas;Courier New;monospace"/>
+          <w:b w:val="false"/>
+          <w:color w:val="9CDCFE"/>
+          <w:sz w:val="21"/>
+          <w:shd w:fill="1F1F1F" w:val="clear"/>
+        </w:rPr>
+        <w:t>process</w:t>
+      </w:r>
+      <w:r>
+        <w:rPr>
+          <w:rFonts w:ascii="Consolas;Courier New;monospace" w:hAnsi="Consolas;Courier New;monospace"/>
+          <w:b w:val="false"/>
+          <w:color w:val="CCCCCC"/>
+          <w:sz w:val="21"/>
+          <w:shd w:fill="1F1F1F" w:val="clear"/>
+        </w:rPr>
+        <w:t>.</w:t>
+      </w:r>
+      <w:r>
+        <w:rPr>
+          <w:rFonts w:ascii="Consolas;Courier New;monospace" w:hAnsi="Consolas;Courier New;monospace"/>
+          <w:b w:val="false"/>
+          <w:color w:val="9CDCFE"/>
+          <w:sz w:val="21"/>
+          <w:shd w:fill="1F1F1F" w:val="clear"/>
+        </w:rPr>
+        <w:t>stdin</w:t>
+      </w:r>
+      <w:r>
+        <w:rPr>
+          <w:rFonts w:ascii="Consolas;Courier New;monospace" w:hAnsi="Consolas;Courier New;monospace"/>
+          <w:b w:val="false"/>
+          <w:color w:val="CCCCCC"/>
+          <w:sz w:val="21"/>
+          <w:shd w:fill="1F1F1F" w:val="clear"/>
+        </w:rPr>
+        <w:t>,</w:t>
+      </w:r>
+    </w:p>
+    <w:p>
+      <w:pPr>
+        <w:pStyle w:val="Normal"/>
+        <w:spacing w:lineRule="atLeast" w:line="285" w:before="0" w:after="0"/>
+        <w:ind w:hanging="0" w:left="0" w:right="0"/>
+        <w:rPr>
+          <w:color w:val="CCCCCC"/>
+          <w:shd w:fill="1F1F1F" w:val="clear"/>
+        </w:rPr>
+      </w:pPr>
+      <w:r>
+        <w:rPr>
+          <w:color w:val="CCCCCC"/>
+          <w:shd w:fill="1F1F1F" w:val="clear"/>
+        </w:rPr>
+        <w:t xml:space="preserve">  </w:t>
+      </w:r>
+      <w:r>
+        <w:rPr>
+          <w:rFonts w:ascii="Consolas;Courier New;monospace" w:hAnsi="Consolas;Courier New;monospace"/>
+          <w:b w:val="false"/>
+          <w:color w:val="9CDCFE"/>
+          <w:sz w:val="21"/>
+          <w:shd w:fill="1F1F1F" w:val="clear"/>
+        </w:rPr>
+        <w:t>output:</w:t>
+      </w:r>
+      <w:r>
+        <w:rPr>
+          <w:rFonts w:ascii="Consolas;Courier New;monospace" w:hAnsi="Consolas;Courier New;monospace"/>
+          <w:b w:val="false"/>
+          <w:color w:val="CCCCCC"/>
+          <w:sz w:val="21"/>
+          <w:shd w:fill="1F1F1F" w:val="clear"/>
+        </w:rPr>
+        <w:t xml:space="preserve"> </w:t>
+      </w:r>
+      <w:r>
+        <w:rPr>
+          <w:rFonts w:ascii="Consolas;Courier New;monospace" w:hAnsi="Consolas;Courier New;monospace"/>
+          <w:b w:val="false"/>
+          <w:color w:val="9CDCFE"/>
+          <w:sz w:val="21"/>
+          <w:shd w:fill="1F1F1F" w:val="clear"/>
+        </w:rPr>
+        <w:t>process</w:t>
+      </w:r>
+      <w:r>
+        <w:rPr>
+          <w:rFonts w:ascii="Consolas;Courier New;monospace" w:hAnsi="Consolas;Courier New;monospace"/>
+          <w:b w:val="false"/>
+          <w:color w:val="CCCCCC"/>
+          <w:sz w:val="21"/>
+          <w:shd w:fill="1F1F1F" w:val="clear"/>
+        </w:rPr>
+        <w:t>.</w:t>
+      </w:r>
+      <w:r>
+        <w:rPr>
+          <w:rFonts w:ascii="Consolas;Courier New;monospace" w:hAnsi="Consolas;Courier New;monospace"/>
+          <w:b w:val="false"/>
+          <w:color w:val="9CDCFE"/>
+          <w:sz w:val="21"/>
+          <w:shd w:fill="1F1F1F" w:val="clear"/>
+        </w:rPr>
+        <w:t>stdout</w:t>
+      </w:r>
+      <w:r>
+        <w:rPr>
+          <w:rFonts w:ascii="Consolas;Courier New;monospace" w:hAnsi="Consolas;Courier New;monospace"/>
+          <w:b w:val="false"/>
+          <w:color w:val="CCCCCC"/>
+          <w:sz w:val="21"/>
+          <w:shd w:fill="1F1F1F" w:val="clear"/>
+        </w:rPr>
+        <w:t>,</w:t>
+      </w:r>
+    </w:p>
+    <w:p>
+      <w:pPr>
+        <w:pStyle w:val="Normal"/>
+        <w:spacing w:lineRule="atLeast" w:line="285" w:before="0" w:after="0"/>
+        <w:ind w:hanging="0" w:left="0" w:right="0"/>
+        <w:rPr>
+          <w:rFonts w:ascii="Consolas;Courier New;monospace" w:hAnsi="Consolas;Courier New;monospace"/>
+          <w:b w:val="false"/>
+          <w:color w:val="CCCCCC"/>
+          <w:sz w:val="21"/>
+          <w:shd w:fill="1F1F1F" w:val="clear"/>
+        </w:rPr>
+      </w:pPr>
+      <w:r>
+        <w:rPr>
+          <w:rFonts w:ascii="Consolas;Courier New;monospace" w:hAnsi="Consolas;Courier New;monospace"/>
+          <w:b w:val="false"/>
+          <w:color w:val="CCCCCC"/>
+          <w:sz w:val="21"/>
+          <w:shd w:fill="1F1F1F" w:val="clear"/>
+        </w:rPr>
+        <w:t>});</w:t>
+      </w:r>
+    </w:p>
+    <w:p>
+      <w:pPr>
+        <w:pStyle w:val="Normal"/>
+        <w:spacing w:lineRule="atLeast" w:line="285" w:before="0" w:after="0"/>
+        <w:rPr/>
+      </w:pPr>
+      <w:r>
+        <w:rPr/>
+      </w:r>
+    </w:p>
+    <w:p>
+      <w:pPr>
+        <w:pStyle w:val="Normal"/>
+        <w:spacing w:lineRule="atLeast" w:line="285" w:before="0" w:after="0"/>
+        <w:ind w:hanging="0" w:left="0" w:right="0"/>
+        <w:rPr>
+          <w:rFonts w:ascii="Consolas;Courier New;monospace" w:hAnsi="Consolas;Courier New;monospace"/>
+          <w:b w:val="false"/>
+          <w:color w:val="CCCCCC"/>
+          <w:sz w:val="21"/>
+          <w:shd w:fill="1F1F1F" w:val="clear"/>
+        </w:rPr>
+      </w:pPr>
+      <w:r>
+        <w:rPr>
+          <w:rFonts w:ascii="Consolas;Courier New;monospace" w:hAnsi="Consolas;Courier New;monospace"/>
+          <w:b w:val="false"/>
+          <w:color w:val="569CD6"/>
+          <w:sz w:val="21"/>
+          <w:shd w:fill="1F1F1F" w:val="clear"/>
+        </w:rPr>
+        <w:t>function</w:t>
+      </w:r>
+      <w:r>
+        <w:rPr>
+          <w:rFonts w:ascii="Consolas;Courier New;monospace" w:hAnsi="Consolas;Courier New;monospace"/>
+          <w:b w:val="false"/>
+          <w:color w:val="CCCCCC"/>
+          <w:sz w:val="21"/>
+          <w:shd w:fill="1F1F1F" w:val="clear"/>
+        </w:rPr>
+        <w:t xml:space="preserve"> </w:t>
+      </w:r>
+      <w:r>
+        <w:rPr>
+          <w:rFonts w:ascii="Consolas;Courier New;monospace" w:hAnsi="Consolas;Courier New;monospace"/>
+          <w:b w:val="false"/>
+          <w:color w:val="DCDCAA"/>
+          <w:sz w:val="21"/>
+          <w:shd w:fill="1F1F1F" w:val="clear"/>
+        </w:rPr>
+        <w:t>removeSiblings</w:t>
+      </w:r>
+      <w:r>
+        <w:rPr>
+          <w:rFonts w:ascii="Consolas;Courier New;monospace" w:hAnsi="Consolas;Courier New;monospace"/>
+          <w:b w:val="false"/>
+          <w:color w:val="CCCCCC"/>
+          <w:sz w:val="21"/>
+          <w:shd w:fill="1F1F1F" w:val="clear"/>
+        </w:rPr>
+        <w:t>(</w:t>
+      </w:r>
+      <w:r>
+        <w:rPr>
+          <w:rFonts w:ascii="Consolas;Courier New;monospace" w:hAnsi="Consolas;Courier New;monospace"/>
+          <w:b w:val="false"/>
+          <w:color w:val="9CDCFE"/>
+          <w:sz w:val="21"/>
+          <w:shd w:fill="1F1F1F" w:val="clear"/>
+        </w:rPr>
+        <w:t>theOldString</w:t>
+      </w:r>
+      <w:r>
+        <w:rPr>
+          <w:rFonts w:ascii="Consolas;Courier New;monospace" w:hAnsi="Consolas;Courier New;monospace"/>
+          <w:b w:val="false"/>
+          <w:color w:val="CCCCCC"/>
+          <w:sz w:val="21"/>
+          <w:shd w:fill="1F1F1F" w:val="clear"/>
+        </w:rPr>
+        <w:t>) {</w:t>
+      </w:r>
+    </w:p>
+    <w:p>
+      <w:pPr>
+        <w:pStyle w:val="Normal"/>
+        <w:spacing w:lineRule="atLeast" w:line="285" w:before="0" w:after="0"/>
+        <w:ind w:hanging="0" w:left="0" w:right="0"/>
+        <w:rPr>
+          <w:color w:val="CCCCCC"/>
+          <w:shd w:fill="1F1F1F" w:val="clear"/>
+        </w:rPr>
+      </w:pPr>
+      <w:r>
+        <w:rPr>
+          <w:color w:val="CCCCCC"/>
+          <w:shd w:fill="1F1F1F" w:val="clear"/>
+        </w:rPr>
+        <w:t xml:space="preserve">  </w:t>
+      </w:r>
+      <w:r>
+        <w:rPr>
+          <w:rFonts w:ascii="Consolas;Courier New;monospace" w:hAnsi="Consolas;Courier New;monospace"/>
+          <w:b w:val="false"/>
+          <w:color w:val="569CD6"/>
+          <w:sz w:val="21"/>
+          <w:shd w:fill="1F1F1F" w:val="clear"/>
+        </w:rPr>
+        <w:t>let</w:t>
+      </w:r>
+      <w:r>
+        <w:rPr>
+          <w:rFonts w:ascii="Consolas;Courier New;monospace" w:hAnsi="Consolas;Courier New;monospace"/>
+          <w:b w:val="false"/>
+          <w:color w:val="CCCCCC"/>
+          <w:sz w:val="21"/>
+          <w:shd w:fill="1F1F1F" w:val="clear"/>
+        </w:rPr>
+        <w:t xml:space="preserve"> </w:t>
+      </w:r>
+      <w:r>
+        <w:rPr>
+          <w:rFonts w:ascii="Consolas;Courier New;monospace" w:hAnsi="Consolas;Courier New;monospace"/>
+          <w:b w:val="false"/>
+          <w:color w:val="9CDCFE"/>
+          <w:sz w:val="21"/>
+          <w:shd w:fill="1F1F1F" w:val="clear"/>
+        </w:rPr>
+        <w:t>encountered</w:t>
+      </w:r>
+      <w:r>
+        <w:rPr>
+          <w:rFonts w:ascii="Consolas;Courier New;monospace" w:hAnsi="Consolas;Courier New;monospace"/>
+          <w:b w:val="false"/>
+          <w:color w:val="CCCCCC"/>
+          <w:sz w:val="21"/>
+          <w:shd w:fill="1F1F1F" w:val="clear"/>
+        </w:rPr>
+        <w:t xml:space="preserve"> </w:t>
+      </w:r>
+      <w:r>
+        <w:rPr>
+          <w:rFonts w:ascii="Consolas;Courier New;monospace" w:hAnsi="Consolas;Courier New;monospace"/>
+          <w:b w:val="false"/>
+          <w:color w:val="D4D4D4"/>
+          <w:sz w:val="21"/>
+          <w:shd w:fill="1F1F1F" w:val="clear"/>
+        </w:rPr>
+        <w:t>=</w:t>
+      </w:r>
+      <w:r>
+        <w:rPr>
+          <w:rFonts w:ascii="Consolas;Courier New;monospace" w:hAnsi="Consolas;Courier New;monospace"/>
+          <w:b w:val="false"/>
+          <w:color w:val="CCCCCC"/>
+          <w:sz w:val="21"/>
+          <w:shd w:fill="1F1F1F" w:val="clear"/>
+        </w:rPr>
+        <w:t xml:space="preserve"> </w:t>
+      </w:r>
+      <w:r>
+        <w:rPr>
+          <w:rFonts w:ascii="Consolas;Courier New;monospace" w:hAnsi="Consolas;Courier New;monospace"/>
+          <w:b w:val="false"/>
+          <w:color w:val="569CD6"/>
+          <w:sz w:val="21"/>
+          <w:shd w:fill="1F1F1F" w:val="clear"/>
+        </w:rPr>
+        <w:t>new</w:t>
+      </w:r>
+      <w:r>
+        <w:rPr>
+          <w:rFonts w:ascii="Consolas;Courier New;monospace" w:hAnsi="Consolas;Courier New;monospace"/>
+          <w:b w:val="false"/>
+          <w:color w:val="CCCCCC"/>
+          <w:sz w:val="21"/>
+          <w:shd w:fill="1F1F1F" w:val="clear"/>
+        </w:rPr>
+        <w:t xml:space="preserve"> </w:t>
+      </w:r>
+      <w:r>
+        <w:rPr>
+          <w:rFonts w:ascii="Consolas;Courier New;monospace" w:hAnsi="Consolas;Courier New;monospace"/>
+          <w:b w:val="false"/>
+          <w:color w:val="4EC9B0"/>
+          <w:sz w:val="21"/>
+          <w:shd w:fill="1F1F1F" w:val="clear"/>
+        </w:rPr>
+        <w:t>Set</w:t>
+      </w:r>
+      <w:r>
+        <w:rPr>
+          <w:rFonts w:ascii="Consolas;Courier New;monospace" w:hAnsi="Consolas;Courier New;monospace"/>
+          <w:b w:val="false"/>
+          <w:color w:val="CCCCCC"/>
+          <w:sz w:val="21"/>
+          <w:shd w:fill="1F1F1F" w:val="clear"/>
+        </w:rPr>
+        <w:t>();</w:t>
+      </w:r>
+    </w:p>
+    <w:p>
+      <w:pPr>
+        <w:pStyle w:val="Normal"/>
+        <w:spacing w:lineRule="atLeast" w:line="285" w:before="0" w:after="0"/>
+        <w:ind w:hanging="0" w:left="0" w:right="0"/>
+        <w:rPr>
+          <w:color w:val="CCCCCC"/>
+          <w:shd w:fill="1F1F1F" w:val="clear"/>
+        </w:rPr>
+      </w:pPr>
+      <w:r>
+        <w:rPr>
+          <w:color w:val="CCCCCC"/>
+          <w:shd w:fill="1F1F1F" w:val="clear"/>
+        </w:rPr>
+        <w:t xml:space="preserve">  </w:t>
+      </w:r>
+      <w:r>
+        <w:rPr>
+          <w:rFonts w:ascii="Consolas;Courier New;monospace" w:hAnsi="Consolas;Courier New;monospace"/>
+          <w:b w:val="false"/>
+          <w:color w:val="569CD6"/>
+          <w:sz w:val="21"/>
+          <w:shd w:fill="1F1F1F" w:val="clear"/>
+        </w:rPr>
+        <w:t>let</w:t>
+      </w:r>
+      <w:r>
+        <w:rPr>
+          <w:rFonts w:ascii="Consolas;Courier New;monospace" w:hAnsi="Consolas;Courier New;monospace"/>
+          <w:b w:val="false"/>
+          <w:color w:val="CCCCCC"/>
+          <w:sz w:val="21"/>
+          <w:shd w:fill="1F1F1F" w:val="clear"/>
+        </w:rPr>
+        <w:t xml:space="preserve"> </w:t>
+      </w:r>
+      <w:r>
+        <w:rPr>
+          <w:rFonts w:ascii="Consolas;Courier New;monospace" w:hAnsi="Consolas;Courier New;monospace"/>
+          <w:b w:val="false"/>
+          <w:color w:val="9CDCFE"/>
+          <w:sz w:val="21"/>
+          <w:shd w:fill="1F1F1F" w:val="clear"/>
+        </w:rPr>
+        <w:t>theNewString</w:t>
+      </w:r>
+      <w:r>
+        <w:rPr>
+          <w:rFonts w:ascii="Consolas;Courier New;monospace" w:hAnsi="Consolas;Courier New;monospace"/>
+          <w:b w:val="false"/>
+          <w:color w:val="CCCCCC"/>
+          <w:sz w:val="21"/>
+          <w:shd w:fill="1F1F1F" w:val="clear"/>
+        </w:rPr>
+        <w:t xml:space="preserve"> </w:t>
+      </w:r>
+      <w:r>
+        <w:rPr>
+          <w:rFonts w:ascii="Consolas;Courier New;monospace" w:hAnsi="Consolas;Courier New;monospace"/>
+          <w:b w:val="false"/>
+          <w:color w:val="D4D4D4"/>
+          <w:sz w:val="21"/>
+          <w:shd w:fill="1F1F1F" w:val="clear"/>
+        </w:rPr>
+        <w:t>=</w:t>
+      </w:r>
+      <w:r>
+        <w:rPr>
+          <w:rFonts w:ascii="Consolas;Courier New;monospace" w:hAnsi="Consolas;Courier New;monospace"/>
+          <w:b w:val="false"/>
+          <w:color w:val="CCCCCC"/>
+          <w:sz w:val="21"/>
+          <w:shd w:fill="1F1F1F" w:val="clear"/>
+        </w:rPr>
+        <w:t xml:space="preserve"> </w:t>
+      </w:r>
+      <w:r>
+        <w:rPr>
+          <w:rFonts w:ascii="Consolas;Courier New;monospace" w:hAnsi="Consolas;Courier New;monospace"/>
+          <w:b w:val="false"/>
+          <w:color w:val="CE9178"/>
+          <w:sz w:val="21"/>
+          <w:shd w:fill="1F1F1F" w:val="clear"/>
+        </w:rPr>
+        <w:t>""</w:t>
+      </w:r>
+      <w:r>
+        <w:rPr>
+          <w:rFonts w:ascii="Consolas;Courier New;monospace" w:hAnsi="Consolas;Courier New;monospace"/>
+          <w:b w:val="false"/>
+          <w:color w:val="CCCCCC"/>
+          <w:sz w:val="21"/>
+          <w:shd w:fill="1F1F1F" w:val="clear"/>
+        </w:rPr>
+        <w:t>;</w:t>
+      </w:r>
+    </w:p>
+    <w:p>
+      <w:pPr>
+        <w:pStyle w:val="Normal"/>
+        <w:spacing w:lineRule="atLeast" w:line="285" w:before="0" w:after="0"/>
+        <w:rPr/>
+      </w:pPr>
+      <w:r>
+        <w:rPr/>
+      </w:r>
+    </w:p>
+    <w:p>
+      <w:pPr>
+        <w:pStyle w:val="Normal"/>
+        <w:spacing w:lineRule="atLeast" w:line="285" w:before="0" w:after="0"/>
+        <w:ind w:hanging="0" w:left="0" w:right="0"/>
+        <w:rPr>
+          <w:color w:val="CCCCCC"/>
+          <w:shd w:fill="1F1F1F" w:val="clear"/>
+        </w:rPr>
+      </w:pPr>
+      <w:r>
+        <w:rPr>
+          <w:color w:val="CCCCCC"/>
+          <w:shd w:fill="1F1F1F" w:val="clear"/>
+        </w:rPr>
+        <w:t xml:space="preserve">  </w:t>
+      </w:r>
+      <w:r>
+        <w:rPr>
+          <w:rFonts w:ascii="Consolas;Courier New;monospace" w:hAnsi="Consolas;Courier New;monospace"/>
+          <w:b w:val="false"/>
+          <w:color w:val="C586C0"/>
+          <w:sz w:val="21"/>
+          <w:shd w:fill="1F1F1F" w:val="clear"/>
+        </w:rPr>
+        <w:t>for</w:t>
+      </w:r>
+      <w:r>
+        <w:rPr>
+          <w:rFonts w:ascii="Consolas;Courier New;monospace" w:hAnsi="Consolas;Courier New;monospace"/>
+          <w:b w:val="false"/>
+          <w:color w:val="CCCCCC"/>
+          <w:sz w:val="21"/>
+          <w:shd w:fill="1F1F1F" w:val="clear"/>
+        </w:rPr>
+        <w:t xml:space="preserve"> (</w:t>
+      </w:r>
+      <w:r>
+        <w:rPr>
+          <w:rFonts w:ascii="Consolas;Courier New;monospace" w:hAnsi="Consolas;Courier New;monospace"/>
+          <w:b w:val="false"/>
+          <w:color w:val="569CD6"/>
+          <w:sz w:val="21"/>
+          <w:shd w:fill="1F1F1F" w:val="clear"/>
+        </w:rPr>
+        <w:t>const</w:t>
+      </w:r>
+      <w:r>
+        <w:rPr>
+          <w:rFonts w:ascii="Consolas;Courier New;monospace" w:hAnsi="Consolas;Courier New;monospace"/>
+          <w:b w:val="false"/>
+          <w:color w:val="CCCCCC"/>
+          <w:sz w:val="21"/>
+          <w:shd w:fill="1F1F1F" w:val="clear"/>
+        </w:rPr>
+        <w:t xml:space="preserve"> </w:t>
+      </w:r>
+      <w:r>
+        <w:rPr>
+          <w:rFonts w:ascii="Consolas;Courier New;monospace" w:hAnsi="Consolas;Courier New;monospace"/>
+          <w:b w:val="false"/>
+          <w:color w:val="4FC1FF"/>
+          <w:sz w:val="21"/>
+          <w:shd w:fill="1F1F1F" w:val="clear"/>
+        </w:rPr>
+        <w:t>i</w:t>
+      </w:r>
+      <w:r>
+        <w:rPr>
+          <w:rFonts w:ascii="Consolas;Courier New;monospace" w:hAnsi="Consolas;Courier New;monospace"/>
+          <w:b w:val="false"/>
+          <w:color w:val="CCCCCC"/>
+          <w:sz w:val="21"/>
+          <w:shd w:fill="1F1F1F" w:val="clear"/>
+        </w:rPr>
+        <w:t xml:space="preserve"> </w:t>
+      </w:r>
+      <w:r>
+        <w:rPr>
+          <w:rFonts w:ascii="Consolas;Courier New;monospace" w:hAnsi="Consolas;Courier New;monospace"/>
+          <w:b w:val="false"/>
+          <w:color w:val="569CD6"/>
+          <w:sz w:val="21"/>
+          <w:shd w:fill="1F1F1F" w:val="clear"/>
+        </w:rPr>
+        <w:t>in</w:t>
+      </w:r>
+      <w:r>
+        <w:rPr>
+          <w:rFonts w:ascii="Consolas;Courier New;monospace" w:hAnsi="Consolas;Courier New;monospace"/>
+          <w:b w:val="false"/>
+          <w:color w:val="CCCCCC"/>
+          <w:sz w:val="21"/>
+          <w:shd w:fill="1F1F1F" w:val="clear"/>
+        </w:rPr>
+        <w:t xml:space="preserve"> </w:t>
+      </w:r>
+      <w:r>
+        <w:rPr>
+          <w:rFonts w:ascii="Consolas;Courier New;monospace" w:hAnsi="Consolas;Courier New;monospace"/>
+          <w:b w:val="false"/>
+          <w:color w:val="9CDCFE"/>
+          <w:sz w:val="21"/>
+          <w:shd w:fill="1F1F1F" w:val="clear"/>
+        </w:rPr>
+        <w:t>theOldString</w:t>
+      </w:r>
+      <w:r>
+        <w:rPr>
+          <w:rFonts w:ascii="Consolas;Courier New;monospace" w:hAnsi="Consolas;Courier New;monospace"/>
+          <w:b w:val="false"/>
+          <w:color w:val="CCCCCC"/>
+          <w:sz w:val="21"/>
+          <w:shd w:fill="1F1F1F" w:val="clear"/>
+        </w:rPr>
+        <w:t>) {</w:t>
+      </w:r>
+    </w:p>
+    <w:p>
+      <w:pPr>
+        <w:pStyle w:val="Normal"/>
+        <w:spacing w:lineRule="atLeast" w:line="285" w:before="0" w:after="0"/>
+        <w:ind w:hanging="0" w:left="0" w:right="0"/>
+        <w:rPr>
+          <w:color w:val="CCCCCC"/>
+          <w:shd w:fill="1F1F1F" w:val="clear"/>
+        </w:rPr>
+      </w:pPr>
+      <w:r>
+        <w:rPr>
+          <w:color w:val="CCCCCC"/>
+          <w:shd w:fill="1F1F1F" w:val="clear"/>
+        </w:rPr>
+        <w:t xml:space="preserve">    </w:t>
+      </w:r>
+      <w:r>
+        <w:rPr>
+          <w:rFonts w:ascii="Consolas;Courier New;monospace" w:hAnsi="Consolas;Courier New;monospace"/>
+          <w:b w:val="false"/>
+          <w:color w:val="C586C0"/>
+          <w:sz w:val="21"/>
+          <w:shd w:fill="1F1F1F" w:val="clear"/>
+        </w:rPr>
+        <w:t>if</w:t>
+      </w:r>
+      <w:r>
+        <w:rPr>
+          <w:rFonts w:ascii="Consolas;Courier New;monospace" w:hAnsi="Consolas;Courier New;monospace"/>
+          <w:b w:val="false"/>
+          <w:color w:val="CCCCCC"/>
+          <w:sz w:val="21"/>
+          <w:shd w:fill="1F1F1F" w:val="clear"/>
+        </w:rPr>
+        <w:t xml:space="preserve"> (</w:t>
+      </w:r>
+      <w:r>
+        <w:rPr>
+          <w:rFonts w:ascii="Consolas;Courier New;monospace" w:hAnsi="Consolas;Courier New;monospace"/>
+          <w:b w:val="false"/>
+          <w:color w:val="D4D4D4"/>
+          <w:sz w:val="21"/>
+          <w:shd w:fill="1F1F1F" w:val="clear"/>
+        </w:rPr>
+        <w:t>!</w:t>
+      </w:r>
+      <w:r>
+        <w:rPr>
+          <w:rFonts w:ascii="Consolas;Courier New;monospace" w:hAnsi="Consolas;Courier New;monospace"/>
+          <w:b w:val="false"/>
+          <w:color w:val="9CDCFE"/>
+          <w:sz w:val="21"/>
+          <w:shd w:fill="1F1F1F" w:val="clear"/>
+        </w:rPr>
+        <w:t>encountered</w:t>
+      </w:r>
+      <w:r>
+        <w:rPr>
+          <w:rFonts w:ascii="Consolas;Courier New;monospace" w:hAnsi="Consolas;Courier New;monospace"/>
+          <w:b w:val="false"/>
+          <w:color w:val="CCCCCC"/>
+          <w:sz w:val="21"/>
+          <w:shd w:fill="1F1F1F" w:val="clear"/>
+        </w:rPr>
+        <w:t>.</w:t>
+      </w:r>
+      <w:r>
+        <w:rPr>
+          <w:rFonts w:ascii="Consolas;Courier New;monospace" w:hAnsi="Consolas;Courier New;monospace"/>
+          <w:b w:val="false"/>
+          <w:color w:val="DCDCAA"/>
+          <w:sz w:val="21"/>
+          <w:shd w:fill="1F1F1F" w:val="clear"/>
+        </w:rPr>
+        <w:t>has</w:t>
+      </w:r>
+      <w:r>
+        <w:rPr>
+          <w:rFonts w:ascii="Consolas;Courier New;monospace" w:hAnsi="Consolas;Courier New;monospace"/>
+          <w:b w:val="false"/>
+          <w:color w:val="CCCCCC"/>
+          <w:sz w:val="21"/>
+          <w:shd w:fill="1F1F1F" w:val="clear"/>
+        </w:rPr>
+        <w:t>(</w:t>
+      </w:r>
+      <w:r>
+        <w:rPr>
+          <w:rFonts w:ascii="Consolas;Courier New;monospace" w:hAnsi="Consolas;Courier New;monospace"/>
+          <w:b w:val="false"/>
+          <w:color w:val="9CDCFE"/>
+          <w:sz w:val="21"/>
+          <w:shd w:fill="1F1F1F" w:val="clear"/>
+        </w:rPr>
+        <w:t>theOldString</w:t>
+      </w:r>
+      <w:r>
+        <w:rPr>
+          <w:rFonts w:ascii="Consolas;Courier New;monospace" w:hAnsi="Consolas;Courier New;monospace"/>
+          <w:b w:val="false"/>
+          <w:color w:val="CCCCCC"/>
+          <w:sz w:val="21"/>
+          <w:shd w:fill="1F1F1F" w:val="clear"/>
+        </w:rPr>
+        <w:t>[</w:t>
+      </w:r>
+      <w:r>
+        <w:rPr>
+          <w:rFonts w:ascii="Consolas;Courier New;monospace" w:hAnsi="Consolas;Courier New;monospace"/>
+          <w:b w:val="false"/>
+          <w:color w:val="4FC1FF"/>
+          <w:sz w:val="21"/>
+          <w:shd w:fill="1F1F1F" w:val="clear"/>
+        </w:rPr>
+        <w:t>i</w:t>
+      </w:r>
+      <w:r>
+        <w:rPr>
+          <w:rFonts w:ascii="Consolas;Courier New;monospace" w:hAnsi="Consolas;Courier New;monospace"/>
+          <w:b w:val="false"/>
+          <w:color w:val="CCCCCC"/>
+          <w:sz w:val="21"/>
+          <w:shd w:fill="1F1F1F" w:val="clear"/>
+        </w:rPr>
+        <w:t>])) {</w:t>
+      </w:r>
+    </w:p>
+    <w:p>
+      <w:pPr>
+        <w:pStyle w:val="Normal"/>
+        <w:spacing w:lineRule="atLeast" w:line="285" w:before="0" w:after="0"/>
+        <w:ind w:hanging="0" w:left="0" w:right="0"/>
+        <w:rPr>
+          <w:color w:val="CCCCCC"/>
+          <w:shd w:fill="1F1F1F" w:val="clear"/>
+        </w:rPr>
+      </w:pPr>
+      <w:r>
+        <w:rPr>
+          <w:color w:val="CCCCCC"/>
+          <w:shd w:fill="1F1F1F" w:val="clear"/>
+        </w:rPr>
+        <w:t xml:space="preserve">      </w:t>
+      </w:r>
+      <w:r>
+        <w:rPr>
+          <w:rFonts w:ascii="Consolas;Courier New;monospace" w:hAnsi="Consolas;Courier New;monospace"/>
+          <w:b w:val="false"/>
+          <w:color w:val="9CDCFE"/>
+          <w:sz w:val="21"/>
+          <w:shd w:fill="1F1F1F" w:val="clear"/>
+        </w:rPr>
+        <w:t>theNewString</w:t>
+      </w:r>
+      <w:r>
+        <w:rPr>
+          <w:rFonts w:ascii="Consolas;Courier New;monospace" w:hAnsi="Consolas;Courier New;monospace"/>
+          <w:b w:val="false"/>
+          <w:color w:val="CCCCCC"/>
+          <w:sz w:val="21"/>
+          <w:shd w:fill="1F1F1F" w:val="clear"/>
+        </w:rPr>
+        <w:t xml:space="preserve"> </w:t>
+      </w:r>
+      <w:r>
+        <w:rPr>
+          <w:rFonts w:ascii="Consolas;Courier New;monospace" w:hAnsi="Consolas;Courier New;monospace"/>
+          <w:b w:val="false"/>
+          <w:color w:val="D4D4D4"/>
+          <w:sz w:val="21"/>
+          <w:shd w:fill="1F1F1F" w:val="clear"/>
+        </w:rPr>
+        <w:t>+=</w:t>
+      </w:r>
+      <w:r>
+        <w:rPr>
+          <w:rFonts w:ascii="Consolas;Courier New;monospace" w:hAnsi="Consolas;Courier New;monospace"/>
+          <w:b w:val="false"/>
+          <w:color w:val="CCCCCC"/>
+          <w:sz w:val="21"/>
+          <w:shd w:fill="1F1F1F" w:val="clear"/>
+        </w:rPr>
+        <w:t xml:space="preserve"> </w:t>
+      </w:r>
+      <w:r>
+        <w:rPr>
+          <w:rFonts w:ascii="Consolas;Courier New;monospace" w:hAnsi="Consolas;Courier New;monospace"/>
+          <w:b w:val="false"/>
+          <w:color w:val="9CDCFE"/>
+          <w:sz w:val="21"/>
+          <w:shd w:fill="1F1F1F" w:val="clear"/>
+        </w:rPr>
+        <w:t>theOldString</w:t>
+      </w:r>
+      <w:r>
+        <w:rPr>
+          <w:rFonts w:ascii="Consolas;Courier New;monospace" w:hAnsi="Consolas;Courier New;monospace"/>
+          <w:b w:val="false"/>
+          <w:color w:val="CCCCCC"/>
+          <w:sz w:val="21"/>
+          <w:shd w:fill="1F1F1F" w:val="clear"/>
+        </w:rPr>
+        <w:t>[</w:t>
+      </w:r>
+      <w:r>
+        <w:rPr>
+          <w:rFonts w:ascii="Consolas;Courier New;monospace" w:hAnsi="Consolas;Courier New;monospace"/>
+          <w:b w:val="false"/>
+          <w:color w:val="4FC1FF"/>
+          <w:sz w:val="21"/>
+          <w:shd w:fill="1F1F1F" w:val="clear"/>
+        </w:rPr>
+        <w:t>i</w:t>
+      </w:r>
+      <w:r>
+        <w:rPr>
+          <w:rFonts w:ascii="Consolas;Courier New;monospace" w:hAnsi="Consolas;Courier New;monospace"/>
+          <w:b w:val="false"/>
+          <w:color w:val="CCCCCC"/>
+          <w:sz w:val="21"/>
+          <w:shd w:fill="1F1F1F" w:val="clear"/>
+        </w:rPr>
+        <w:t>];</w:t>
+      </w:r>
+    </w:p>
+    <w:p>
+      <w:pPr>
+        <w:pStyle w:val="Normal"/>
+        <w:spacing w:lineRule="atLeast" w:line="285" w:before="0" w:after="0"/>
+        <w:ind w:hanging="0" w:left="0" w:right="0"/>
+        <w:rPr>
+          <w:color w:val="CCCCCC"/>
+          <w:shd w:fill="1F1F1F" w:val="clear"/>
+        </w:rPr>
+      </w:pPr>
+      <w:r>
+        <w:rPr>
+          <w:color w:val="CCCCCC"/>
+          <w:shd w:fill="1F1F1F" w:val="clear"/>
+        </w:rPr>
+        <w:t xml:space="preserve">      </w:t>
+      </w:r>
+      <w:r>
+        <w:rPr>
+          <w:rFonts w:ascii="Consolas;Courier New;monospace" w:hAnsi="Consolas;Courier New;monospace"/>
+          <w:b w:val="false"/>
+          <w:color w:val="9CDCFE"/>
+          <w:sz w:val="21"/>
+          <w:shd w:fill="1F1F1F" w:val="clear"/>
+        </w:rPr>
+        <w:t>encountered</w:t>
+      </w:r>
+      <w:r>
+        <w:rPr>
+          <w:rFonts w:ascii="Consolas;Courier New;monospace" w:hAnsi="Consolas;Courier New;monospace"/>
+          <w:b w:val="false"/>
+          <w:color w:val="CCCCCC"/>
+          <w:sz w:val="21"/>
+          <w:shd w:fill="1F1F1F" w:val="clear"/>
+        </w:rPr>
+        <w:t>.</w:t>
+      </w:r>
+      <w:r>
+        <w:rPr>
+          <w:rFonts w:ascii="Consolas;Courier New;monospace" w:hAnsi="Consolas;Courier New;monospace"/>
+          <w:b w:val="false"/>
+          <w:color w:val="DCDCAA"/>
+          <w:sz w:val="21"/>
+          <w:shd w:fill="1F1F1F" w:val="clear"/>
+        </w:rPr>
+        <w:t>add</w:t>
+      </w:r>
+      <w:r>
+        <w:rPr>
+          <w:rFonts w:ascii="Consolas;Courier New;monospace" w:hAnsi="Consolas;Courier New;monospace"/>
+          <w:b w:val="false"/>
+          <w:color w:val="CCCCCC"/>
+          <w:sz w:val="21"/>
+          <w:shd w:fill="1F1F1F" w:val="clear"/>
+        </w:rPr>
+        <w:t>(</w:t>
+      </w:r>
+      <w:r>
+        <w:rPr>
+          <w:rFonts w:ascii="Consolas;Courier New;monospace" w:hAnsi="Consolas;Courier New;monospace"/>
+          <w:b w:val="false"/>
+          <w:color w:val="9CDCFE"/>
+          <w:sz w:val="21"/>
+          <w:shd w:fill="1F1F1F" w:val="clear"/>
+        </w:rPr>
+        <w:t>theOldString</w:t>
+      </w:r>
+      <w:r>
+        <w:rPr>
+          <w:rFonts w:ascii="Consolas;Courier New;monospace" w:hAnsi="Consolas;Courier New;monospace"/>
+          <w:b w:val="false"/>
+          <w:color w:val="CCCCCC"/>
+          <w:sz w:val="21"/>
+          <w:shd w:fill="1F1F1F" w:val="clear"/>
+        </w:rPr>
+        <w:t>[</w:t>
+      </w:r>
+      <w:r>
+        <w:rPr>
+          <w:rFonts w:ascii="Consolas;Courier New;monospace" w:hAnsi="Consolas;Courier New;monospace"/>
+          <w:b w:val="false"/>
+          <w:color w:val="4FC1FF"/>
+          <w:sz w:val="21"/>
+          <w:shd w:fill="1F1F1F" w:val="clear"/>
+        </w:rPr>
+        <w:t>i</w:t>
+      </w:r>
+      <w:r>
+        <w:rPr>
+          <w:rFonts w:ascii="Consolas;Courier New;monospace" w:hAnsi="Consolas;Courier New;monospace"/>
+          <w:b w:val="false"/>
+          <w:color w:val="CCCCCC"/>
+          <w:sz w:val="21"/>
+          <w:shd w:fill="1F1F1F" w:val="clear"/>
+        </w:rPr>
+        <w:t>]);</w:t>
+      </w:r>
+    </w:p>
+    <w:p>
+      <w:pPr>
+        <w:pStyle w:val="Normal"/>
+        <w:spacing w:lineRule="atLeast" w:line="285" w:before="0" w:after="0"/>
+        <w:ind w:hanging="0" w:left="0" w:right="0"/>
+        <w:rPr>
+          <w:color w:val="CCCCCC"/>
+          <w:shd w:fill="1F1F1F" w:val="clear"/>
+        </w:rPr>
+      </w:pPr>
+      <w:r>
+        <w:rPr>
+          <w:color w:val="CCCCCC"/>
+          <w:shd w:fill="1F1F1F" w:val="clear"/>
+        </w:rPr>
+        <w:t xml:space="preserve">    </w:t>
+      </w:r>
+      <w:r>
+        <w:rPr>
+          <w:rFonts w:ascii="Consolas;Courier New;monospace" w:hAnsi="Consolas;Courier New;monospace"/>
+          <w:b w:val="false"/>
+          <w:color w:val="CCCCCC"/>
+          <w:sz w:val="21"/>
+          <w:shd w:fill="1F1F1F" w:val="clear"/>
+        </w:rPr>
+        <w:t>}</w:t>
+      </w:r>
+    </w:p>
+    <w:p>
+      <w:pPr>
+        <w:pStyle w:val="Normal"/>
+        <w:spacing w:lineRule="atLeast" w:line="285" w:before="0" w:after="0"/>
+        <w:ind w:hanging="0" w:left="0" w:right="0"/>
+        <w:rPr>
+          <w:color w:val="CCCCCC"/>
+          <w:shd w:fill="1F1F1F" w:val="clear"/>
+        </w:rPr>
+      </w:pPr>
+      <w:r>
+        <w:rPr>
+          <w:color w:val="CCCCCC"/>
+          <w:shd w:fill="1F1F1F" w:val="clear"/>
+        </w:rPr>
+        <w:t xml:space="preserve">  </w:t>
+      </w:r>
+      <w:r>
+        <w:rPr>
+          <w:rFonts w:ascii="Consolas;Courier New;monospace" w:hAnsi="Consolas;Courier New;monospace"/>
+          <w:b w:val="false"/>
+          <w:color w:val="CCCCCC"/>
+          <w:sz w:val="21"/>
+          <w:shd w:fill="1F1F1F" w:val="clear"/>
+        </w:rPr>
+        <w:t>}</w:t>
+      </w:r>
+    </w:p>
+    <w:p>
+      <w:pPr>
+        <w:pStyle w:val="Normal"/>
+        <w:spacing w:lineRule="atLeast" w:line="285" w:before="0" w:after="0"/>
+        <w:ind w:hanging="0" w:left="0" w:right="0"/>
+        <w:rPr>
+          <w:color w:val="CCCCCC"/>
+          <w:shd w:fill="1F1F1F" w:val="clear"/>
+        </w:rPr>
+      </w:pPr>
+      <w:r>
+        <w:rPr>
+          <w:color w:val="CCCCCC"/>
+          <w:shd w:fill="1F1F1F" w:val="clear"/>
+        </w:rPr>
+        <w:t xml:space="preserve">  </w:t>
+      </w:r>
+      <w:r>
+        <w:rPr>
+          <w:rFonts w:ascii="Consolas;Courier New;monospace" w:hAnsi="Consolas;Courier New;monospace"/>
+          <w:b w:val="false"/>
+          <w:color w:val="C586C0"/>
+          <w:sz w:val="21"/>
+          <w:shd w:fill="1F1F1F" w:val="clear"/>
+        </w:rPr>
+        <w:t>return</w:t>
+      </w:r>
+      <w:r>
+        <w:rPr>
+          <w:rFonts w:ascii="Consolas;Courier New;monospace" w:hAnsi="Consolas;Courier New;monospace"/>
+          <w:b w:val="false"/>
+          <w:color w:val="CCCCCC"/>
+          <w:sz w:val="21"/>
+          <w:shd w:fill="1F1F1F" w:val="clear"/>
+        </w:rPr>
+        <w:t xml:space="preserve"> </w:t>
+      </w:r>
+      <w:r>
+        <w:rPr>
+          <w:rFonts w:ascii="Consolas;Courier New;monospace" w:hAnsi="Consolas;Courier New;monospace"/>
+          <w:b w:val="false"/>
+          <w:color w:val="9CDCFE"/>
+          <w:sz w:val="21"/>
+          <w:shd w:fill="1F1F1F" w:val="clear"/>
+        </w:rPr>
+        <w:t>theNewString</w:t>
+      </w:r>
+      <w:r>
+        <w:rPr>
+          <w:rFonts w:ascii="Consolas;Courier New;monospace" w:hAnsi="Consolas;Courier New;monospace"/>
+          <w:b w:val="false"/>
+          <w:color w:val="CCCCCC"/>
+          <w:sz w:val="21"/>
+          <w:shd w:fill="1F1F1F" w:val="clear"/>
+        </w:rPr>
+        <w:t>;</w:t>
+      </w:r>
+    </w:p>
+    <w:p>
+      <w:pPr>
+        <w:pStyle w:val="Normal"/>
+        <w:spacing w:lineRule="atLeast" w:line="285" w:before="0" w:after="0"/>
+        <w:ind w:hanging="0" w:left="0" w:right="0"/>
+        <w:rPr>
+          <w:rFonts w:ascii="Consolas;Courier New;monospace" w:hAnsi="Consolas;Courier New;monospace"/>
+          <w:b w:val="false"/>
+          <w:color w:val="CCCCCC"/>
+          <w:sz w:val="21"/>
+          <w:shd w:fill="1F1F1F" w:val="clear"/>
+        </w:rPr>
+      </w:pPr>
+      <w:r>
+        <w:rPr>
+          <w:rFonts w:ascii="Consolas;Courier New;monospace" w:hAnsi="Consolas;Courier New;monospace"/>
+          <w:b w:val="false"/>
+          <w:color w:val="CCCCCC"/>
+          <w:sz w:val="21"/>
+          <w:shd w:fill="1F1F1F" w:val="clear"/>
+        </w:rPr>
+        <w:t>}</w:t>
+      </w:r>
+    </w:p>
+    <w:p>
+      <w:pPr>
+        <w:pStyle w:val="Normal"/>
+        <w:spacing w:lineRule="atLeast" w:line="285" w:before="0" w:after="0"/>
+        <w:rPr/>
+      </w:pPr>
+      <w:r>
+        <w:rPr/>
+      </w:r>
+    </w:p>
+    <w:p>
+      <w:pPr>
+        <w:pStyle w:val="Normal"/>
+        <w:spacing w:lineRule="atLeast" w:line="285" w:before="0" w:after="0"/>
+        <w:ind w:hanging="0" w:left="0" w:right="0"/>
+        <w:rPr>
+          <w:rFonts w:ascii="Consolas;Courier New;monospace" w:hAnsi="Consolas;Courier New;monospace"/>
+          <w:b w:val="false"/>
+          <w:color w:val="CCCCCC"/>
+          <w:sz w:val="21"/>
+          <w:shd w:fill="1F1F1F" w:val="clear"/>
+        </w:rPr>
+      </w:pPr>
+      <w:r>
+        <w:rPr>
+          <w:rFonts w:ascii="Consolas;Courier New;monospace" w:hAnsi="Consolas;Courier New;monospace"/>
+          <w:b w:val="false"/>
+          <w:color w:val="569CD6"/>
+          <w:sz w:val="21"/>
+          <w:shd w:fill="1F1F1F" w:val="clear"/>
+        </w:rPr>
+        <w:t>const</w:t>
+      </w:r>
+      <w:r>
+        <w:rPr>
+          <w:rFonts w:ascii="Consolas;Courier New;monospace" w:hAnsi="Consolas;Courier New;monospace"/>
+          <w:b w:val="false"/>
+          <w:color w:val="CCCCCC"/>
+          <w:sz w:val="21"/>
+          <w:shd w:fill="1F1F1F" w:val="clear"/>
+        </w:rPr>
+        <w:t xml:space="preserve"> </w:t>
+      </w:r>
+      <w:r>
+        <w:rPr>
+          <w:rFonts w:ascii="Consolas;Courier New;monospace" w:hAnsi="Consolas;Courier New;monospace"/>
+          <w:b w:val="false"/>
+          <w:color w:val="4FC1FF"/>
+          <w:sz w:val="21"/>
+          <w:shd w:fill="1F1F1F" w:val="clear"/>
+        </w:rPr>
+        <w:t>alphabet</w:t>
+      </w:r>
+      <w:r>
+        <w:rPr>
+          <w:rFonts w:ascii="Consolas;Courier New;monospace" w:hAnsi="Consolas;Courier New;monospace"/>
+          <w:b w:val="false"/>
+          <w:color w:val="CCCCCC"/>
+          <w:sz w:val="21"/>
+          <w:shd w:fill="1F1F1F" w:val="clear"/>
+        </w:rPr>
+        <w:t xml:space="preserve"> </w:t>
+      </w:r>
+      <w:r>
+        <w:rPr>
+          <w:rFonts w:ascii="Consolas;Courier New;monospace" w:hAnsi="Consolas;Courier New;monospace"/>
+          <w:b w:val="false"/>
+          <w:color w:val="D4D4D4"/>
+          <w:sz w:val="21"/>
+          <w:shd w:fill="1F1F1F" w:val="clear"/>
+        </w:rPr>
+        <w:t>=</w:t>
+      </w:r>
+      <w:r>
+        <w:rPr>
+          <w:rFonts w:ascii="Consolas;Courier New;monospace" w:hAnsi="Consolas;Courier New;monospace"/>
+          <w:b w:val="false"/>
+          <w:color w:val="CCCCCC"/>
+          <w:sz w:val="21"/>
+          <w:shd w:fill="1F1F1F" w:val="clear"/>
+        </w:rPr>
+        <w:t xml:space="preserve"> </w:t>
+      </w:r>
+      <w:r>
+        <w:rPr>
+          <w:rFonts w:ascii="Consolas;Courier New;monospace" w:hAnsi="Consolas;Courier New;monospace"/>
+          <w:b w:val="false"/>
+          <w:color w:val="CE9178"/>
+          <w:sz w:val="21"/>
+          <w:shd w:fill="1F1F1F" w:val="clear"/>
+        </w:rPr>
+        <w:t>"A a B b C c D d E e F f G g H h I i J j K k L l M m N n O o"</w:t>
+      </w:r>
+      <w:r>
+        <w:rPr>
+          <w:rFonts w:ascii="Consolas;Courier New;monospace" w:hAnsi="Consolas;Courier New;monospace"/>
+          <w:b w:val="false"/>
+          <w:color w:val="CCCCCC"/>
+          <w:sz w:val="21"/>
+          <w:shd w:fill="1F1F1F" w:val="clear"/>
+        </w:rPr>
+        <w:t xml:space="preserve"> </w:t>
+      </w:r>
+    </w:p>
+    <w:p>
+      <w:pPr>
+        <w:pStyle w:val="Normal"/>
+        <w:spacing w:lineRule="atLeast" w:line="285" w:before="0" w:after="0"/>
+        <w:ind w:hanging="0" w:left="0" w:right="0"/>
+        <w:rPr>
+          <w:color w:val="CCCCCC"/>
+          <w:shd w:fill="1F1F1F" w:val="clear"/>
+        </w:rPr>
+      </w:pPr>
+      <w:r>
+        <w:rPr>
+          <w:color w:val="CCCCCC"/>
+          <w:shd w:fill="1F1F1F" w:val="clear"/>
+        </w:rPr>
+        <w:t xml:space="preserve">  </w:t>
+      </w:r>
+      <w:r>
+        <w:rPr>
+          <w:rFonts w:ascii="Consolas;Courier New;monospace" w:hAnsi="Consolas;Courier New;monospace"/>
+          <w:b w:val="false"/>
+          <w:color w:val="D4D4D4"/>
+          <w:sz w:val="21"/>
+          <w:shd w:fill="1F1F1F" w:val="clear"/>
+        </w:rPr>
+        <w:t>+</w:t>
+      </w:r>
+      <w:r>
+        <w:rPr>
+          <w:rFonts w:ascii="Consolas;Courier New;monospace" w:hAnsi="Consolas;Courier New;monospace"/>
+          <w:b w:val="false"/>
+          <w:color w:val="CCCCCC"/>
+          <w:sz w:val="21"/>
+          <w:shd w:fill="1F1F1F" w:val="clear"/>
+        </w:rPr>
+        <w:t xml:space="preserve"> </w:t>
+      </w:r>
+      <w:r>
+        <w:rPr>
+          <w:rFonts w:ascii="Consolas;Courier New;monospace" w:hAnsi="Consolas;Courier New;monospace"/>
+          <w:b w:val="false"/>
+          <w:color w:val="CE9178"/>
+          <w:sz w:val="21"/>
+          <w:shd w:fill="1F1F1F" w:val="clear"/>
+        </w:rPr>
+        <w:t>"P p Q q R r S s T t U u V v W w X x Y y Z z this line is not going to"</w:t>
+      </w:r>
+    </w:p>
+    <w:p>
+      <w:pPr>
+        <w:pStyle w:val="Normal"/>
+        <w:spacing w:lineRule="atLeast" w:line="285" w:before="0" w:after="0"/>
+        <w:ind w:hanging="0" w:left="0" w:right="0"/>
+        <w:rPr>
+          <w:color w:val="CCCCCC"/>
+          <w:shd w:fill="1F1F1F" w:val="clear"/>
+        </w:rPr>
+      </w:pPr>
+      <w:r>
+        <w:rPr>
+          <w:color w:val="CCCCCC"/>
+          <w:shd w:fill="1F1F1F" w:val="clear"/>
+        </w:rPr>
+        <w:t xml:space="preserve">  </w:t>
+      </w:r>
+      <w:r>
+        <w:rPr>
+          <w:rFonts w:ascii="Consolas;Courier New;monospace" w:hAnsi="Consolas;Courier New;monospace"/>
+          <w:b w:val="false"/>
+          <w:color w:val="D4D4D4"/>
+          <w:sz w:val="21"/>
+          <w:shd w:fill="1F1F1F" w:val="clear"/>
+        </w:rPr>
+        <w:t>+</w:t>
+      </w:r>
+      <w:r>
+        <w:rPr>
+          <w:rFonts w:ascii="Consolas;Courier New;monospace" w:hAnsi="Consolas;Courier New;monospace"/>
+          <w:b w:val="false"/>
+          <w:color w:val="CCCCCC"/>
+          <w:sz w:val="21"/>
+          <w:shd w:fill="1F1F1F" w:val="clear"/>
+        </w:rPr>
+        <w:t xml:space="preserve"> </w:t>
+      </w:r>
+      <w:r>
+        <w:rPr>
+          <w:rFonts w:ascii="Consolas;Courier New;monospace" w:hAnsi="Consolas;Courier New;monospace"/>
+          <w:b w:val="false"/>
+          <w:color w:val="CE9178"/>
+          <w:sz w:val="21"/>
+          <w:shd w:fill="1F1F1F" w:val="clear"/>
+        </w:rPr>
+        <w:t>" appear on the screen"</w:t>
+      </w:r>
+    </w:p>
+    <w:p>
+      <w:pPr>
+        <w:pStyle w:val="Normal"/>
+        <w:spacing w:lineRule="atLeast" w:line="285" w:before="0" w:after="0"/>
+        <w:rPr/>
+      </w:pPr>
+      <w:r>
+        <w:rPr/>
+      </w:r>
+    </w:p>
+    <w:p>
+      <w:pPr>
+        <w:pStyle w:val="Normal"/>
+        <w:spacing w:lineRule="atLeast" w:line="285" w:before="0" w:after="0"/>
+        <w:ind w:hanging="0" w:left="0" w:right="0"/>
+        <w:rPr>
+          <w:rFonts w:ascii="Consolas;Courier New;monospace" w:hAnsi="Consolas;Courier New;monospace"/>
+          <w:b w:val="false"/>
+          <w:color w:val="CCCCCC"/>
+          <w:sz w:val="21"/>
+          <w:shd w:fill="1F1F1F" w:val="clear"/>
+        </w:rPr>
+      </w:pPr>
+      <w:r>
+        <w:rPr>
+          <w:rFonts w:ascii="Consolas;Courier New;monospace" w:hAnsi="Consolas;Courier New;monospace"/>
+          <w:b w:val="false"/>
+          <w:color w:val="9CDCFE"/>
+          <w:sz w:val="21"/>
+          <w:shd w:fill="1F1F1F" w:val="clear"/>
+        </w:rPr>
+        <w:t>console</w:t>
+      </w:r>
+      <w:r>
+        <w:rPr>
+          <w:rFonts w:ascii="Consolas;Courier New;monospace" w:hAnsi="Consolas;Courier New;monospace"/>
+          <w:b w:val="false"/>
+          <w:color w:val="CCCCCC"/>
+          <w:sz w:val="21"/>
+          <w:shd w:fill="1F1F1F" w:val="clear"/>
+        </w:rPr>
+        <w:t>.</w:t>
+      </w:r>
+      <w:r>
+        <w:rPr>
+          <w:rFonts w:ascii="Consolas;Courier New;monospace" w:hAnsi="Consolas;Courier New;monospace"/>
+          <w:b w:val="false"/>
+          <w:color w:val="DCDCAA"/>
+          <w:sz w:val="21"/>
+          <w:shd w:fill="1F1F1F" w:val="clear"/>
+        </w:rPr>
+        <w:t>log</w:t>
+      </w:r>
+      <w:r>
+        <w:rPr>
+          <w:rFonts w:ascii="Consolas;Courier New;monospace" w:hAnsi="Consolas;Courier New;monospace"/>
+          <w:b w:val="false"/>
+          <w:color w:val="CCCCCC"/>
+          <w:sz w:val="21"/>
+          <w:shd w:fill="1F1F1F" w:val="clear"/>
+        </w:rPr>
+        <w:t>(</w:t>
+      </w:r>
+      <w:r>
+        <w:rPr>
+          <w:rFonts w:ascii="Consolas;Courier New;monospace" w:hAnsi="Consolas;Courier New;monospace"/>
+          <w:b w:val="false"/>
+          <w:color w:val="CE9178"/>
+          <w:sz w:val="21"/>
+          <w:shd w:fill="1F1F1F" w:val="clear"/>
+        </w:rPr>
+        <w:t>`the alphabet is:</w:t>
+      </w:r>
+      <w:r>
+        <w:rPr>
+          <w:rFonts w:ascii="Consolas;Courier New;monospace" w:hAnsi="Consolas;Courier New;monospace"/>
+          <w:b w:val="false"/>
+          <w:color w:val="D7BA7D"/>
+          <w:sz w:val="21"/>
+          <w:shd w:fill="1F1F1F" w:val="clear"/>
+        </w:rPr>
+        <w:t>\n</w:t>
+      </w:r>
+      <w:r>
+        <w:rPr>
+          <w:rFonts w:ascii="Consolas;Courier New;monospace" w:hAnsi="Consolas;Courier New;monospace"/>
+          <w:b w:val="false"/>
+          <w:color w:val="569CD6"/>
+          <w:sz w:val="21"/>
+          <w:shd w:fill="1F1F1F" w:val="clear"/>
+        </w:rPr>
+        <w:t>${</w:t>
+      </w:r>
+      <w:r>
+        <w:rPr>
+          <w:rFonts w:ascii="Consolas;Courier New;monospace" w:hAnsi="Consolas;Courier New;monospace"/>
+          <w:b w:val="false"/>
+          <w:color w:val="DCDCAA"/>
+          <w:sz w:val="21"/>
+          <w:shd w:fill="1F1F1F" w:val="clear"/>
+        </w:rPr>
+        <w:t>removeSiblings</w:t>
+      </w:r>
+      <w:r>
+        <w:rPr>
+          <w:rFonts w:ascii="Consolas;Courier New;monospace" w:hAnsi="Consolas;Courier New;monospace"/>
+          <w:b w:val="false"/>
+          <w:color w:val="D4D4D4"/>
+          <w:sz w:val="21"/>
+          <w:shd w:fill="1F1F1F" w:val="clear"/>
+        </w:rPr>
+        <w:t>(</w:t>
+      </w:r>
+      <w:r>
+        <w:rPr>
+          <w:rFonts w:ascii="Consolas;Courier New;monospace" w:hAnsi="Consolas;Courier New;monospace"/>
+          <w:b w:val="false"/>
+          <w:color w:val="4FC1FF"/>
+          <w:sz w:val="21"/>
+          <w:shd w:fill="1F1F1F" w:val="clear"/>
+        </w:rPr>
+        <w:t>alphabet</w:t>
+      </w:r>
+      <w:r>
+        <w:rPr>
+          <w:rFonts w:ascii="Consolas;Courier New;monospace" w:hAnsi="Consolas;Courier New;monospace"/>
+          <w:b w:val="false"/>
+          <w:color w:val="D4D4D4"/>
+          <w:sz w:val="21"/>
+          <w:shd w:fill="1F1F1F" w:val="clear"/>
+        </w:rPr>
+        <w:t>)</w:t>
+      </w:r>
+      <w:r>
+        <w:rPr>
+          <w:rFonts w:ascii="Consolas;Courier New;monospace" w:hAnsi="Consolas;Courier New;monospace"/>
+          <w:b w:val="false"/>
+          <w:color w:val="569CD6"/>
+          <w:sz w:val="21"/>
+          <w:shd w:fill="1F1F1F" w:val="clear"/>
+        </w:rPr>
+        <w:t>}</w:t>
+      </w:r>
+      <w:r>
+        <w:rPr>
+          <w:rFonts w:ascii="Consolas;Courier New;monospace" w:hAnsi="Consolas;Courier New;monospace"/>
+          <w:b w:val="false"/>
+          <w:color w:val="CE9178"/>
+          <w:sz w:val="21"/>
+          <w:shd w:fill="1F1F1F" w:val="clear"/>
+        </w:rPr>
+        <w:t>`</w:t>
+      </w:r>
+      <w:r>
+        <w:rPr>
+          <w:rFonts w:ascii="Consolas;Courier New;monospace" w:hAnsi="Consolas;Courier New;monospace"/>
+          <w:b w:val="false"/>
+          <w:color w:val="CCCCCC"/>
+          <w:sz w:val="21"/>
+          <w:shd w:fill="1F1F1F" w:val="clear"/>
+        </w:rPr>
+        <w:t>)</w:t>
+      </w:r>
+    </w:p>
+    <w:p>
+      <w:pPr>
+        <w:pStyle w:val="Normal"/>
+        <w:spacing w:lineRule="atLeast" w:line="285" w:before="0" w:after="0"/>
+        <w:rPr/>
+      </w:pPr>
+      <w:r>
+        <w:rPr/>
+      </w:r>
+    </w:p>
+    <w:p>
+      <w:pPr>
+        <w:pStyle w:val="Normal"/>
+        <w:spacing w:lineRule="atLeast" w:line="285" w:before="0" w:after="0"/>
+        <w:ind w:hanging="0" w:left="0" w:right="0"/>
+        <w:rPr>
+          <w:rFonts w:ascii="Consolas;Courier New;monospace" w:hAnsi="Consolas;Courier New;monospace"/>
+          <w:b w:val="false"/>
+          <w:color w:val="CCCCCC"/>
+          <w:sz w:val="21"/>
+          <w:shd w:fill="1F1F1F" w:val="clear"/>
+        </w:rPr>
+      </w:pPr>
+      <w:r>
+        <w:rPr>
+          <w:rFonts w:ascii="Consolas;Courier New;monospace" w:hAnsi="Consolas;Courier New;monospace"/>
+          <w:b w:val="false"/>
+          <w:color w:val="4FC1FF"/>
+          <w:sz w:val="21"/>
+          <w:shd w:fill="1F1F1F" w:val="clear"/>
+        </w:rPr>
+        <w:t>rl</w:t>
+      </w:r>
+      <w:r>
+        <w:rPr>
+          <w:rFonts w:ascii="Consolas;Courier New;monospace" w:hAnsi="Consolas;Courier New;monospace"/>
+          <w:b w:val="false"/>
+          <w:color w:val="CCCCCC"/>
+          <w:sz w:val="21"/>
+          <w:shd w:fill="1F1F1F" w:val="clear"/>
+        </w:rPr>
+        <w:t>.</w:t>
+      </w:r>
+      <w:r>
+        <w:rPr>
+          <w:rFonts w:ascii="Consolas;Courier New;monospace" w:hAnsi="Consolas;Courier New;monospace"/>
+          <w:b w:val="false"/>
+          <w:color w:val="DCDCAA"/>
+          <w:sz w:val="21"/>
+          <w:shd w:fill="1F1F1F" w:val="clear"/>
+        </w:rPr>
+        <w:t>question</w:t>
+      </w:r>
+      <w:r>
+        <w:rPr>
+          <w:rFonts w:ascii="Consolas;Courier New;monospace" w:hAnsi="Consolas;Courier New;monospace"/>
+          <w:b w:val="false"/>
+          <w:color w:val="CCCCCC"/>
+          <w:sz w:val="21"/>
+          <w:shd w:fill="1F1F1F" w:val="clear"/>
+        </w:rPr>
+        <w:t>(</w:t>
+      </w:r>
+      <w:r>
+        <w:rPr>
+          <w:rFonts w:ascii="Consolas;Courier New;monospace" w:hAnsi="Consolas;Courier New;monospace"/>
+          <w:b w:val="false"/>
+          <w:color w:val="CE9178"/>
+          <w:sz w:val="21"/>
+          <w:shd w:fill="1F1F1F" w:val="clear"/>
+        </w:rPr>
+        <w:t>`Type the string, please:</w:t>
+      </w:r>
+      <w:r>
+        <w:rPr>
+          <w:rFonts w:ascii="Consolas;Courier New;monospace" w:hAnsi="Consolas;Courier New;monospace"/>
+          <w:b w:val="false"/>
+          <w:color w:val="D7BA7D"/>
+          <w:sz w:val="21"/>
+          <w:shd w:fill="1F1F1F" w:val="clear"/>
+        </w:rPr>
+        <w:t>\n</w:t>
+      </w:r>
+      <w:r>
+        <w:rPr>
+          <w:rFonts w:ascii="Consolas;Courier New;monospace" w:hAnsi="Consolas;Courier New;monospace"/>
+          <w:b w:val="false"/>
+          <w:color w:val="CE9178"/>
+          <w:sz w:val="21"/>
+          <w:shd w:fill="1F1F1F" w:val="clear"/>
+        </w:rPr>
+        <w:t>`</w:t>
+      </w:r>
+      <w:r>
+        <w:rPr>
+          <w:rFonts w:ascii="Consolas;Courier New;monospace" w:hAnsi="Consolas;Courier New;monospace"/>
+          <w:b w:val="false"/>
+          <w:color w:val="CCCCCC"/>
+          <w:sz w:val="21"/>
+          <w:shd w:fill="1F1F1F" w:val="clear"/>
+        </w:rPr>
+        <w:t xml:space="preserve">, </w:t>
+      </w:r>
+      <w:r>
+        <w:rPr>
+          <w:rFonts w:ascii="Consolas;Courier New;monospace" w:hAnsi="Consolas;Courier New;monospace"/>
+          <w:b w:val="false"/>
+          <w:color w:val="9CDCFE"/>
+          <w:sz w:val="21"/>
+          <w:shd w:fill="1F1F1F" w:val="clear"/>
+        </w:rPr>
+        <w:t>theOldString</w:t>
+      </w:r>
+      <w:r>
+        <w:rPr>
+          <w:rFonts w:ascii="Consolas;Courier New;monospace" w:hAnsi="Consolas;Courier New;monospace"/>
+          <w:b w:val="false"/>
+          <w:color w:val="CCCCCC"/>
+          <w:sz w:val="21"/>
+          <w:shd w:fill="1F1F1F" w:val="clear"/>
+        </w:rPr>
+        <w:t xml:space="preserve"> </w:t>
+      </w:r>
+      <w:r>
+        <w:rPr>
+          <w:rFonts w:ascii="Consolas;Courier New;monospace" w:hAnsi="Consolas;Courier New;monospace"/>
+          <w:b w:val="false"/>
+          <w:color w:val="569CD6"/>
+          <w:sz w:val="21"/>
+          <w:shd w:fill="1F1F1F" w:val="clear"/>
+        </w:rPr>
+        <w:t>=&gt;</w:t>
+      </w:r>
+      <w:r>
+        <w:rPr>
+          <w:rFonts w:ascii="Consolas;Courier New;monospace" w:hAnsi="Consolas;Courier New;monospace"/>
+          <w:b w:val="false"/>
+          <w:color w:val="CCCCCC"/>
+          <w:sz w:val="21"/>
+          <w:shd w:fill="1F1F1F" w:val="clear"/>
+        </w:rPr>
+        <w:t xml:space="preserve"> {</w:t>
+      </w:r>
+    </w:p>
+    <w:p>
+      <w:pPr>
+        <w:pStyle w:val="Normal"/>
+        <w:spacing w:lineRule="atLeast" w:line="285" w:before="0" w:after="0"/>
+        <w:ind w:hanging="0" w:left="0" w:right="0"/>
+        <w:rPr>
+          <w:color w:val="CCCCCC"/>
+          <w:shd w:fill="1F1F1F" w:val="clear"/>
+        </w:rPr>
+      </w:pPr>
+      <w:r>
+        <w:rPr>
+          <w:color w:val="CCCCCC"/>
+          <w:shd w:fill="1F1F1F" w:val="clear"/>
+        </w:rPr>
+        <w:t xml:space="preserve">  </w:t>
+      </w:r>
+      <w:r>
+        <w:rPr>
+          <w:rFonts w:ascii="Consolas;Courier New;monospace" w:hAnsi="Consolas;Courier New;monospace"/>
+          <w:b w:val="false"/>
+          <w:color w:val="569CD6"/>
+          <w:sz w:val="21"/>
+          <w:shd w:fill="1F1F1F" w:val="clear"/>
+        </w:rPr>
+        <w:t>const</w:t>
+      </w:r>
+      <w:r>
+        <w:rPr>
+          <w:rFonts w:ascii="Consolas;Courier New;monospace" w:hAnsi="Consolas;Courier New;monospace"/>
+          <w:b w:val="false"/>
+          <w:color w:val="CCCCCC"/>
+          <w:sz w:val="21"/>
+          <w:shd w:fill="1F1F1F" w:val="clear"/>
+        </w:rPr>
+        <w:t xml:space="preserve"> </w:t>
+      </w:r>
+      <w:r>
+        <w:rPr>
+          <w:rFonts w:ascii="Consolas;Courier New;monospace" w:hAnsi="Consolas;Courier New;monospace"/>
+          <w:b w:val="false"/>
+          <w:color w:val="4FC1FF"/>
+          <w:sz w:val="21"/>
+          <w:shd w:fill="1F1F1F" w:val="clear"/>
+        </w:rPr>
+        <w:t>theNewString</w:t>
+      </w:r>
+      <w:r>
+        <w:rPr>
+          <w:rFonts w:ascii="Consolas;Courier New;monospace" w:hAnsi="Consolas;Courier New;monospace"/>
+          <w:b w:val="false"/>
+          <w:color w:val="CCCCCC"/>
+          <w:sz w:val="21"/>
+          <w:shd w:fill="1F1F1F" w:val="clear"/>
+        </w:rPr>
+        <w:t xml:space="preserve"> </w:t>
+      </w:r>
+      <w:r>
+        <w:rPr>
+          <w:rFonts w:ascii="Consolas;Courier New;monospace" w:hAnsi="Consolas;Courier New;monospace"/>
+          <w:b w:val="false"/>
+          <w:color w:val="D4D4D4"/>
+          <w:sz w:val="21"/>
+          <w:shd w:fill="1F1F1F" w:val="clear"/>
+        </w:rPr>
+        <w:t>=</w:t>
+      </w:r>
+      <w:r>
+        <w:rPr>
+          <w:rFonts w:ascii="Consolas;Courier New;monospace" w:hAnsi="Consolas;Courier New;monospace"/>
+          <w:b w:val="false"/>
+          <w:color w:val="CCCCCC"/>
+          <w:sz w:val="21"/>
+          <w:shd w:fill="1F1F1F" w:val="clear"/>
+        </w:rPr>
+        <w:t xml:space="preserve"> </w:t>
+      </w:r>
+      <w:r>
+        <w:rPr>
+          <w:rFonts w:ascii="Consolas;Courier New;monospace" w:hAnsi="Consolas;Courier New;monospace"/>
+          <w:b w:val="false"/>
+          <w:color w:val="DCDCAA"/>
+          <w:sz w:val="21"/>
+          <w:shd w:fill="1F1F1F" w:val="clear"/>
+        </w:rPr>
+        <w:t>removeSiblings</w:t>
+      </w:r>
+      <w:r>
+        <w:rPr>
+          <w:rFonts w:ascii="Consolas;Courier New;monospace" w:hAnsi="Consolas;Courier New;monospace"/>
+          <w:b w:val="false"/>
+          <w:color w:val="CCCCCC"/>
+          <w:sz w:val="21"/>
+          <w:shd w:fill="1F1F1F" w:val="clear"/>
+        </w:rPr>
+        <w:t>(</w:t>
+      </w:r>
+      <w:r>
+        <w:rPr>
+          <w:rFonts w:ascii="Consolas;Courier New;monospace" w:hAnsi="Consolas;Courier New;monospace"/>
+          <w:b w:val="false"/>
+          <w:color w:val="9CDCFE"/>
+          <w:sz w:val="21"/>
+          <w:shd w:fill="1F1F1F" w:val="clear"/>
+        </w:rPr>
+        <w:t>theOldString</w:t>
+      </w:r>
+      <w:r>
+        <w:rPr>
+          <w:rFonts w:ascii="Consolas;Courier New;monospace" w:hAnsi="Consolas;Courier New;monospace"/>
+          <w:b w:val="false"/>
+          <w:color w:val="CCCCCC"/>
+          <w:sz w:val="21"/>
+          <w:shd w:fill="1F1F1F" w:val="clear"/>
+        </w:rPr>
+        <w:t>);</w:t>
+      </w:r>
+    </w:p>
+    <w:p>
+      <w:pPr>
+        <w:pStyle w:val="Normal"/>
+        <w:spacing w:lineRule="atLeast" w:line="285" w:before="0" w:after="0"/>
+        <w:ind w:hanging="0" w:left="0" w:right="0"/>
+        <w:rPr>
+          <w:color w:val="CCCCCC"/>
+          <w:shd w:fill="1F1F1F" w:val="clear"/>
+        </w:rPr>
+      </w:pPr>
+      <w:r>
+        <w:rPr>
+          <w:color w:val="CCCCCC"/>
+          <w:shd w:fill="1F1F1F" w:val="clear"/>
+        </w:rPr>
+        <w:t xml:space="preserve">  </w:t>
+      </w:r>
+      <w:r>
+        <w:rPr>
+          <w:rFonts w:ascii="Consolas;Courier New;monospace" w:hAnsi="Consolas;Courier New;monospace"/>
+          <w:b w:val="false"/>
+          <w:color w:val="9CDCFE"/>
+          <w:sz w:val="21"/>
+          <w:shd w:fill="1F1F1F" w:val="clear"/>
+        </w:rPr>
+        <w:t>console</w:t>
+      </w:r>
+      <w:r>
+        <w:rPr>
+          <w:rFonts w:ascii="Consolas;Courier New;monospace" w:hAnsi="Consolas;Courier New;monospace"/>
+          <w:b w:val="false"/>
+          <w:color w:val="CCCCCC"/>
+          <w:sz w:val="21"/>
+          <w:shd w:fill="1F1F1F" w:val="clear"/>
+        </w:rPr>
+        <w:t>.</w:t>
+      </w:r>
+      <w:r>
+        <w:rPr>
+          <w:rFonts w:ascii="Consolas;Courier New;monospace" w:hAnsi="Consolas;Courier New;monospace"/>
+          <w:b w:val="false"/>
+          <w:color w:val="DCDCAA"/>
+          <w:sz w:val="21"/>
+          <w:shd w:fill="1F1F1F" w:val="clear"/>
+        </w:rPr>
+        <w:t>log</w:t>
+      </w:r>
+      <w:r>
+        <w:rPr>
+          <w:rFonts w:ascii="Consolas;Courier New;monospace" w:hAnsi="Consolas;Courier New;monospace"/>
+          <w:b w:val="false"/>
+          <w:color w:val="CCCCCC"/>
+          <w:sz w:val="21"/>
+          <w:shd w:fill="1F1F1F" w:val="clear"/>
+        </w:rPr>
+        <w:t>(</w:t>
+      </w:r>
+      <w:r>
+        <w:rPr>
+          <w:rFonts w:ascii="Consolas;Courier New;monospace" w:hAnsi="Consolas;Courier New;monospace"/>
+          <w:b w:val="false"/>
+          <w:color w:val="CE9178"/>
+          <w:sz w:val="21"/>
+          <w:shd w:fill="1F1F1F" w:val="clear"/>
+        </w:rPr>
+        <w:t xml:space="preserve">`The new string is: </w:t>
+      </w:r>
+      <w:r>
+        <w:rPr>
+          <w:rFonts w:ascii="Consolas;Courier New;monospace" w:hAnsi="Consolas;Courier New;monospace"/>
+          <w:b w:val="false"/>
+          <w:color w:val="569CD6"/>
+          <w:sz w:val="21"/>
+          <w:shd w:fill="1F1F1F" w:val="clear"/>
+        </w:rPr>
+        <w:t>${</w:t>
+      </w:r>
+      <w:r>
+        <w:rPr>
+          <w:rFonts w:ascii="Consolas;Courier New;monospace" w:hAnsi="Consolas;Courier New;monospace"/>
+          <w:b w:val="false"/>
+          <w:color w:val="4FC1FF"/>
+          <w:sz w:val="21"/>
+          <w:shd w:fill="1F1F1F" w:val="clear"/>
+        </w:rPr>
+        <w:t>theNewString</w:t>
+      </w:r>
+      <w:r>
+        <w:rPr>
+          <w:rFonts w:ascii="Consolas;Courier New;monospace" w:hAnsi="Consolas;Courier New;monospace"/>
+          <w:b w:val="false"/>
+          <w:color w:val="569CD6"/>
+          <w:sz w:val="21"/>
+          <w:shd w:fill="1F1F1F" w:val="clear"/>
+        </w:rPr>
+        <w:t>}</w:t>
+      </w:r>
+      <w:r>
+        <w:rPr>
+          <w:rFonts w:ascii="Consolas;Courier New;monospace" w:hAnsi="Consolas;Courier New;monospace"/>
+          <w:b w:val="false"/>
+          <w:color w:val="CE9178"/>
+          <w:sz w:val="21"/>
+          <w:shd w:fill="1F1F1F" w:val="clear"/>
+        </w:rPr>
+        <w:t>`</w:t>
+      </w:r>
+      <w:r>
+        <w:rPr>
+          <w:rFonts w:ascii="Consolas;Courier New;monospace" w:hAnsi="Consolas;Courier New;monospace"/>
+          <w:b w:val="false"/>
+          <w:color w:val="CCCCCC"/>
+          <w:sz w:val="21"/>
+          <w:shd w:fill="1F1F1F" w:val="clear"/>
+        </w:rPr>
+        <w:t>)</w:t>
+      </w:r>
+    </w:p>
+    <w:p>
+      <w:pPr>
+        <w:pStyle w:val="Normal"/>
+        <w:spacing w:lineRule="atLeast" w:line="285" w:before="0" w:after="0"/>
+        <w:ind w:hanging="0" w:left="0" w:right="0"/>
+        <w:rPr>
+          <w:color w:val="CCCCCC"/>
+          <w:shd w:fill="1F1F1F" w:val="clear"/>
+        </w:rPr>
+      </w:pPr>
+      <w:r>
+        <w:rPr>
+          <w:color w:val="CCCCCC"/>
+          <w:shd w:fill="1F1F1F" w:val="clear"/>
+        </w:rPr>
+        <w:t xml:space="preserve">  </w:t>
+      </w:r>
+      <w:r>
+        <w:rPr>
+          <w:rFonts w:ascii="Consolas;Courier New;monospace" w:hAnsi="Consolas;Courier New;monospace"/>
+          <w:b w:val="false"/>
+          <w:color w:val="4FC1FF"/>
+          <w:sz w:val="21"/>
+          <w:shd w:fill="1F1F1F" w:val="clear"/>
+        </w:rPr>
+        <w:t>rl</w:t>
+      </w:r>
+      <w:r>
+        <w:rPr>
+          <w:rFonts w:ascii="Consolas;Courier New;monospace" w:hAnsi="Consolas;Courier New;monospace"/>
+          <w:b w:val="false"/>
+          <w:color w:val="CCCCCC"/>
+          <w:sz w:val="21"/>
+          <w:shd w:fill="1F1F1F" w:val="clear"/>
+        </w:rPr>
+        <w:t>.</w:t>
+      </w:r>
+      <w:r>
+        <w:rPr>
+          <w:rFonts w:ascii="Consolas;Courier New;monospace" w:hAnsi="Consolas;Courier New;monospace"/>
+          <w:b w:val="false"/>
+          <w:color w:val="DCDCAA"/>
+          <w:sz w:val="21"/>
+          <w:shd w:fill="1F1F1F" w:val="clear"/>
+        </w:rPr>
+        <w:t>close</w:t>
+      </w:r>
+      <w:r>
+        <w:rPr>
+          <w:rFonts w:ascii="Consolas;Courier New;monospace" w:hAnsi="Consolas;Courier New;monospace"/>
+          <w:b w:val="false"/>
+          <w:color w:val="CCCCCC"/>
+          <w:sz w:val="21"/>
+          <w:shd w:fill="1F1F1F" w:val="clear"/>
+        </w:rPr>
+        <w:t>();</w:t>
+      </w:r>
+    </w:p>
+    <w:p>
+      <w:pPr>
+        <w:pStyle w:val="Normal"/>
+        <w:spacing w:lineRule="atLeast" w:line="285" w:before="0" w:after="0"/>
+        <w:ind w:hanging="0" w:left="0" w:right="0"/>
+        <w:rPr>
+          <w:rFonts w:ascii="Consolas;Courier New;monospace" w:hAnsi="Consolas;Courier New;monospace"/>
+          <w:b w:val="false"/>
+          <w:color w:val="CCCCCC"/>
+          <w:sz w:val="21"/>
+          <w:shd w:fill="1F1F1F" w:val="clear"/>
+        </w:rPr>
+      </w:pPr>
+      <w:r>
+        <w:rPr>
+          <w:rFonts w:ascii="Consolas;Courier New;monospace" w:hAnsi="Consolas;Courier New;monospace"/>
+          <w:b w:val="false"/>
+          <w:color w:val="CCCCCC"/>
+          <w:sz w:val="21"/>
+          <w:shd w:fill="1F1F1F" w:val="clear"/>
+        </w:rPr>
+        <w:t>});</w:t>
+      </w:r>
+    </w:p>
+    <w:p>
+      <w:pPr>
+        <w:pStyle w:val="Normal"/>
+        <w:spacing w:lineRule="auto" w:line="240" w:before="0" w:after="200"/>
+        <w:ind w:left="-567"/>
+        <w:rPr>
+          <w:rFonts w:ascii="Consolas;Courier New;monospace" w:hAnsi="Consolas;Courier New;monospace"/>
+          <w:b w:val="false"/>
+          <w:bCs/>
+          <w:color w:val="CCCCCC"/>
+          <w:sz w:val="21"/>
           <w:highlight w:val="none"/>
           <w:shd w:fill="1C1C1C" w:val="clear"/>
         </w:rPr>
       </w:pPr>
       <w:r>
         <w:rPr>
-          <w:shd w:fill="1C1C1C" w:val="clear"/>
-        </w:rPr>
-      </w:r>
-    </w:p>
-    <w:p>
-      <w:pPr>
-        <w:pStyle w:val="Normal"/>
-        <w:spacing w:lineRule="atLeast" w:line="285" w:before="0" w:after="0"/>
-        <w:ind w:hanging="0" w:left="0" w:right="0"/>
-        <w:rPr>
-          <w:rFonts w:ascii="Consolas;Courier New;monospace" w:hAnsi="Consolas;Courier New;monospace"/>
-          <w:b w:val="false"/>
-          <w:color w:val="CCCCCC"/>
-          <w:sz w:val="21"/>
-          <w:highlight w:val="none"/>
-          <w:shd w:fill="1C1C1C" w:val="clear"/>
-        </w:rPr>
-      </w:pPr>
-      <w:r>
-        <w:rPr>
-          <w:rFonts w:ascii="Consolas;Courier New;monospace" w:hAnsi="Consolas;Courier New;monospace"/>
-          <w:b w:val="false"/>
-          <w:color w:val="569CD6"/>
-          <w:sz w:val="21"/>
-          <w:shd w:fill="1C1C1C" w:val="clear"/>
-        </w:rPr>
-        <w:t>const</w:t>
-      </w:r>
-      <w:r>
-        <w:rPr>
-          <w:rFonts w:ascii="Consolas;Courier New;monospace" w:hAnsi="Consolas;Courier New;monospace"/>
-          <w:b w:val="false"/>
-          <w:color w:val="CCCCCC"/>
-          <w:sz w:val="21"/>
-          <w:shd w:fill="1C1C1C" w:val="clear"/>
-        </w:rPr>
-        <w:t xml:space="preserve"> </w:t>
-      </w:r>
-      <w:r>
-        <w:rPr>
-          <w:rFonts w:ascii="Consolas;Courier New;monospace" w:hAnsi="Consolas;Courier New;monospace"/>
-          <w:b w:val="false"/>
-          <w:color w:val="4FC1FF"/>
-          <w:sz w:val="21"/>
-          <w:shd w:fill="1C1C1C" w:val="clear"/>
-        </w:rPr>
-        <w:t>rl</w:t>
-      </w:r>
-      <w:r>
-        <w:rPr>
-          <w:rFonts w:ascii="Consolas;Courier New;monospace" w:hAnsi="Consolas;Courier New;monospace"/>
-          <w:b w:val="false"/>
-          <w:color w:val="CCCCCC"/>
-          <w:sz w:val="21"/>
-          <w:shd w:fill="1C1C1C" w:val="clear"/>
-        </w:rPr>
-        <w:t xml:space="preserve"> </w:t>
-      </w:r>
-      <w:r>
-        <w:rPr>
-          <w:rFonts w:ascii="Consolas;Courier New;monospace" w:hAnsi="Consolas;Courier New;monospace"/>
-          <w:b w:val="false"/>
-          <w:color w:val="D4D4D4"/>
-          <w:sz w:val="21"/>
-          <w:shd w:fill="1C1C1C" w:val="clear"/>
-        </w:rPr>
-        <w:t>=</w:t>
-      </w:r>
-      <w:r>
-        <w:rPr>
-          <w:rFonts w:ascii="Consolas;Courier New;monospace" w:hAnsi="Consolas;Courier New;monospace"/>
-          <w:b w:val="false"/>
-          <w:color w:val="CCCCCC"/>
-          <w:sz w:val="21"/>
-          <w:shd w:fill="1C1C1C" w:val="clear"/>
-        </w:rPr>
-        <w:t xml:space="preserve"> </w:t>
-      </w:r>
-      <w:r>
-        <w:rPr>
-          <w:rFonts w:ascii="Consolas;Courier New;monospace" w:hAnsi="Consolas;Courier New;monospace"/>
-          <w:b w:val="false"/>
-          <w:color w:val="4EC9B0"/>
-          <w:sz w:val="21"/>
-          <w:shd w:fill="1C1C1C" w:val="clear"/>
-        </w:rPr>
-        <w:t>readline</w:t>
-      </w:r>
-      <w:r>
-        <w:rPr>
-          <w:rFonts w:ascii="Consolas;Courier New;monospace" w:hAnsi="Consolas;Courier New;monospace"/>
-          <w:b w:val="false"/>
-          <w:color w:val="CCCCCC"/>
-          <w:sz w:val="21"/>
-          <w:shd w:fill="1C1C1C" w:val="clear"/>
-        </w:rPr>
-        <w:t>.</w:t>
-      </w:r>
-      <w:r>
-        <w:rPr>
-          <w:rFonts w:ascii="Consolas;Courier New;monospace" w:hAnsi="Consolas;Courier New;monospace"/>
-          <w:b w:val="false"/>
-          <w:color w:val="DCDCAA"/>
-          <w:sz w:val="21"/>
-          <w:shd w:fill="1C1C1C" w:val="clear"/>
-        </w:rPr>
-        <w:t>createInterface</w:t>
-      </w:r>
-      <w:r>
-        <w:rPr>
-          <w:rFonts w:ascii="Consolas;Courier New;monospace" w:hAnsi="Consolas;Courier New;monospace"/>
-          <w:b w:val="false"/>
-          <w:color w:val="CCCCCC"/>
-          <w:sz w:val="21"/>
-          <w:shd w:fill="1C1C1C" w:val="clear"/>
-        </w:rPr>
-        <w:t>({</w:t>
-      </w:r>
-    </w:p>
-    <w:p>
-      <w:pPr>
-        <w:pStyle w:val="Normal"/>
-        <w:spacing w:lineRule="atLeast" w:line="285" w:before="0" w:after="0"/>
-        <w:ind w:hanging="0" w:left="0" w:right="0"/>
-        <w:rPr>
-          <w:color w:val="CCCCCC"/>
-          <w:highlight w:val="none"/>
-          <w:shd w:fill="1C1C1C" w:val="clear"/>
-        </w:rPr>
-      </w:pPr>
-      <w:r>
-        <w:rPr>
-          <w:color w:val="CCCCCC"/>
-          <w:shd w:fill="1C1C1C" w:val="clear"/>
-        </w:rPr>
-        <w:t xml:space="preserve">  </w:t>
-      </w:r>
-      <w:r>
-        <w:rPr>
-          <w:rFonts w:ascii="Consolas;Courier New;monospace" w:hAnsi="Consolas;Courier New;monospace"/>
-          <w:b w:val="false"/>
-          <w:color w:val="9CDCFE"/>
-          <w:sz w:val="21"/>
-          <w:shd w:fill="1C1C1C" w:val="clear"/>
-        </w:rPr>
-        <w:t>input:</w:t>
-      </w:r>
-      <w:r>
-        <w:rPr>
-          <w:rFonts w:ascii="Consolas;Courier New;monospace" w:hAnsi="Consolas;Courier New;monospace"/>
-          <w:b w:val="false"/>
-          <w:color w:val="CCCCCC"/>
-          <w:sz w:val="21"/>
-          <w:shd w:fill="1C1C1C" w:val="clear"/>
-        </w:rPr>
-        <w:t xml:space="preserve"> </w:t>
-      </w:r>
-      <w:r>
-        <w:rPr>
-          <w:rFonts w:ascii="Consolas;Courier New;monospace" w:hAnsi="Consolas;Courier New;monospace"/>
-          <w:b w:val="false"/>
-          <w:color w:val="9CDCFE"/>
-          <w:sz w:val="21"/>
-          <w:shd w:fill="1C1C1C" w:val="clear"/>
-        </w:rPr>
-        <w:t>process</w:t>
-      </w:r>
-      <w:r>
-        <w:rPr>
-          <w:rFonts w:ascii="Consolas;Courier New;monospace" w:hAnsi="Consolas;Courier New;monospace"/>
-          <w:b w:val="false"/>
-          <w:color w:val="CCCCCC"/>
-          <w:sz w:val="21"/>
-          <w:shd w:fill="1C1C1C" w:val="clear"/>
-        </w:rPr>
-        <w:t>.</w:t>
-      </w:r>
-      <w:r>
-        <w:rPr>
-          <w:rFonts w:ascii="Consolas;Courier New;monospace" w:hAnsi="Consolas;Courier New;monospace"/>
-          <w:b w:val="false"/>
-          <w:color w:val="9CDCFE"/>
-          <w:sz w:val="21"/>
-          <w:shd w:fill="1C1C1C" w:val="clear"/>
-        </w:rPr>
-        <w:t>stdin</w:t>
-      </w:r>
-      <w:r>
-        <w:rPr>
-          <w:rFonts w:ascii="Consolas;Courier New;monospace" w:hAnsi="Consolas;Courier New;monospace"/>
-          <w:b w:val="false"/>
-          <w:color w:val="CCCCCC"/>
-          <w:sz w:val="21"/>
-          <w:shd w:fill="1C1C1C" w:val="clear"/>
-        </w:rPr>
-        <w:t>,</w:t>
-      </w:r>
-    </w:p>
-    <w:p>
-      <w:pPr>
-        <w:pStyle w:val="Normal"/>
-        <w:spacing w:lineRule="atLeast" w:line="285" w:before="0" w:after="0"/>
-        <w:ind w:hanging="0" w:left="0" w:right="0"/>
-        <w:rPr>
-          <w:color w:val="CCCCCC"/>
-          <w:highlight w:val="none"/>
-          <w:shd w:fill="1C1C1C" w:val="clear"/>
-        </w:rPr>
-      </w:pPr>
-      <w:r>
-        <w:rPr>
-          <w:color w:val="CCCCCC"/>
-          <w:shd w:fill="1C1C1C" w:val="clear"/>
-        </w:rPr>
-        <w:t xml:space="preserve">  </w:t>
-      </w:r>
-      <w:r>
-        <w:rPr>
-          <w:rFonts w:ascii="Consolas;Courier New;monospace" w:hAnsi="Consolas;Courier New;monospace"/>
-          <w:b w:val="false"/>
-          <w:color w:val="9CDCFE"/>
-          <w:sz w:val="21"/>
-          <w:shd w:fill="1C1C1C" w:val="clear"/>
-        </w:rPr>
-        <w:t>output:</w:t>
-      </w:r>
-      <w:r>
-        <w:rPr>
-          <w:rFonts w:ascii="Consolas;Courier New;monospace" w:hAnsi="Consolas;Courier New;monospace"/>
-          <w:b w:val="false"/>
-          <w:color w:val="CCCCCC"/>
-          <w:sz w:val="21"/>
-          <w:shd w:fill="1C1C1C" w:val="clear"/>
-        </w:rPr>
-        <w:t xml:space="preserve"> </w:t>
-      </w:r>
-      <w:r>
-        <w:rPr>
-          <w:rFonts w:ascii="Consolas;Courier New;monospace" w:hAnsi="Consolas;Courier New;monospace"/>
-          <w:b w:val="false"/>
-          <w:color w:val="9CDCFE"/>
-          <w:sz w:val="21"/>
-          <w:shd w:fill="1C1C1C" w:val="clear"/>
-        </w:rPr>
-        <w:t>process</w:t>
-      </w:r>
-      <w:r>
-        <w:rPr>
-          <w:rFonts w:ascii="Consolas;Courier New;monospace" w:hAnsi="Consolas;Courier New;monospace"/>
-          <w:b w:val="false"/>
-          <w:color w:val="CCCCCC"/>
-          <w:sz w:val="21"/>
-          <w:shd w:fill="1C1C1C" w:val="clear"/>
-        </w:rPr>
-        <w:t>.</w:t>
-      </w:r>
-      <w:r>
-        <w:rPr>
-          <w:rFonts w:ascii="Consolas;Courier New;monospace" w:hAnsi="Consolas;Courier New;monospace"/>
-          <w:b w:val="false"/>
-          <w:color w:val="9CDCFE"/>
-          <w:sz w:val="21"/>
-          <w:shd w:fill="1C1C1C" w:val="clear"/>
-        </w:rPr>
-        <w:t>stdout</w:t>
-      </w:r>
-      <w:r>
-        <w:rPr>
-          <w:rFonts w:ascii="Consolas;Courier New;monospace" w:hAnsi="Consolas;Courier New;monospace"/>
-          <w:b w:val="false"/>
-          <w:color w:val="CCCCCC"/>
-          <w:sz w:val="21"/>
-          <w:shd w:fill="1C1C1C" w:val="clear"/>
-        </w:rPr>
-        <w:t>,</w:t>
-      </w:r>
-    </w:p>
-    <w:p>
-      <w:pPr>
-        <w:pStyle w:val="Normal"/>
-        <w:spacing w:lineRule="atLeast" w:line="285" w:before="0" w:after="0"/>
-        <w:ind w:hanging="0" w:left="0" w:right="0"/>
-        <w:rPr>
-          <w:rFonts w:ascii="Consolas;Courier New;monospace" w:hAnsi="Consolas;Courier New;monospace"/>
-          <w:b w:val="false"/>
-          <w:color w:val="CCCCCC"/>
-          <w:sz w:val="21"/>
-          <w:highlight w:val="none"/>
-          <w:shd w:fill="1C1C1C" w:val="clear"/>
-        </w:rPr>
-      </w:pPr>
-      <w:r>
-        <w:rPr>
-          <w:rFonts w:ascii="Consolas;Courier New;monospace" w:hAnsi="Consolas;Courier New;monospace"/>
-          <w:b w:val="false"/>
-          <w:color w:val="CCCCCC"/>
-          <w:sz w:val="21"/>
-          <w:shd w:fill="1C1C1C" w:val="clear"/>
-        </w:rPr>
-        <w:t>});</w:t>
-      </w:r>
-    </w:p>
-    <w:p>
-      <w:pPr>
-        <w:pStyle w:val="Normal"/>
-        <w:spacing w:lineRule="atLeast" w:line="285" w:before="0" w:after="0"/>
-        <w:rPr>
-          <w:highlight w:val="none"/>
-          <w:shd w:fill="1C1C1C" w:val="clear"/>
-        </w:rPr>
-      </w:pPr>
-      <w:r>
-        <w:rPr>
-          <w:shd w:fill="1C1C1C" w:val="clear"/>
-        </w:rPr>
-      </w:r>
-    </w:p>
-    <w:p>
-      <w:pPr>
-        <w:pStyle w:val="Normal"/>
-        <w:spacing w:lineRule="atLeast" w:line="285" w:before="0" w:after="0"/>
-        <w:ind w:hanging="0" w:left="0" w:right="0"/>
-        <w:rPr>
-          <w:rFonts w:ascii="Consolas;Courier New;monospace" w:hAnsi="Consolas;Courier New;monospace"/>
-          <w:b w:val="false"/>
-          <w:color w:val="CCCCCC"/>
-          <w:sz w:val="21"/>
-          <w:highlight w:val="none"/>
-          <w:shd w:fill="1C1C1C" w:val="clear"/>
-        </w:rPr>
-      </w:pPr>
-      <w:r>
-        <w:rPr>
-          <w:rFonts w:ascii="Consolas;Courier New;monospace" w:hAnsi="Consolas;Courier New;monospace"/>
-          <w:b w:val="false"/>
-          <w:color w:val="4FC1FF"/>
-          <w:sz w:val="21"/>
-          <w:shd w:fill="1C1C1C" w:val="clear"/>
-        </w:rPr>
-        <w:t>rl</w:t>
-      </w:r>
-      <w:r>
-        <w:rPr>
-          <w:rFonts w:ascii="Consolas;Courier New;monospace" w:hAnsi="Consolas;Courier New;monospace"/>
-          <w:b w:val="false"/>
-          <w:color w:val="CCCCCC"/>
-          <w:sz w:val="21"/>
-          <w:shd w:fill="1C1C1C" w:val="clear"/>
-        </w:rPr>
-        <w:t>.</w:t>
-      </w:r>
-      <w:r>
-        <w:rPr>
-          <w:rFonts w:ascii="Consolas;Courier New;monospace" w:hAnsi="Consolas;Courier New;monospace"/>
-          <w:b w:val="false"/>
-          <w:color w:val="DCDCAA"/>
-          <w:sz w:val="21"/>
-          <w:shd w:fill="1C1C1C" w:val="clear"/>
-        </w:rPr>
-        <w:t>question</w:t>
-      </w:r>
-      <w:r>
-        <w:rPr>
-          <w:rFonts w:ascii="Consolas;Courier New;monospace" w:hAnsi="Consolas;Courier New;monospace"/>
-          <w:b w:val="false"/>
-          <w:color w:val="CCCCCC"/>
-          <w:sz w:val="21"/>
-          <w:shd w:fill="1C1C1C" w:val="clear"/>
-        </w:rPr>
-        <w:t>(</w:t>
-      </w:r>
-      <w:r>
-        <w:rPr>
-          <w:rFonts w:ascii="Consolas;Courier New;monospace" w:hAnsi="Consolas;Courier New;monospace"/>
-          <w:b w:val="false"/>
-          <w:color w:val="CE9178"/>
-          <w:sz w:val="21"/>
-          <w:shd w:fill="1C1C1C" w:val="clear"/>
-        </w:rPr>
-        <w:t>`Type the string, please:</w:t>
-      </w:r>
-      <w:r>
-        <w:rPr>
-          <w:rFonts w:ascii="Consolas;Courier New;monospace" w:hAnsi="Consolas;Courier New;monospace"/>
-          <w:b w:val="false"/>
-          <w:color w:val="D7BA7D"/>
-          <w:sz w:val="21"/>
-          <w:shd w:fill="1C1C1C" w:val="clear"/>
-        </w:rPr>
-        <w:t>\n</w:t>
-      </w:r>
-      <w:r>
-        <w:rPr>
-          <w:rFonts w:ascii="Consolas;Courier New;monospace" w:hAnsi="Consolas;Courier New;monospace"/>
-          <w:b w:val="false"/>
-          <w:color w:val="CE9178"/>
-          <w:sz w:val="21"/>
-          <w:shd w:fill="1C1C1C" w:val="clear"/>
-        </w:rPr>
-        <w:t>`</w:t>
-      </w:r>
-      <w:r>
-        <w:rPr>
-          <w:rFonts w:ascii="Consolas;Courier New;monospace" w:hAnsi="Consolas;Courier New;monospace"/>
-          <w:b w:val="false"/>
-          <w:color w:val="CCCCCC"/>
-          <w:sz w:val="21"/>
-          <w:shd w:fill="1C1C1C" w:val="clear"/>
-        </w:rPr>
-        <w:t xml:space="preserve">, </w:t>
-      </w:r>
-      <w:r>
-        <w:rPr>
-          <w:rFonts w:ascii="Consolas;Courier New;monospace" w:hAnsi="Consolas;Courier New;monospace"/>
-          <w:b w:val="false"/>
-          <w:color w:val="9CDCFE"/>
-          <w:sz w:val="21"/>
-          <w:shd w:fill="1C1C1C" w:val="clear"/>
-        </w:rPr>
-        <w:t>theOldString</w:t>
-      </w:r>
-      <w:r>
-        <w:rPr>
-          <w:rFonts w:ascii="Consolas;Courier New;monospace" w:hAnsi="Consolas;Courier New;monospace"/>
-          <w:b w:val="false"/>
-          <w:color w:val="CCCCCC"/>
-          <w:sz w:val="21"/>
-          <w:shd w:fill="1C1C1C" w:val="clear"/>
-        </w:rPr>
-        <w:t xml:space="preserve"> </w:t>
-      </w:r>
-      <w:r>
-        <w:rPr>
-          <w:rFonts w:ascii="Consolas;Courier New;monospace" w:hAnsi="Consolas;Courier New;monospace"/>
-          <w:b w:val="false"/>
-          <w:color w:val="569CD6"/>
-          <w:sz w:val="21"/>
-          <w:shd w:fill="1C1C1C" w:val="clear"/>
-        </w:rPr>
-        <w:t>=&gt;</w:t>
-      </w:r>
-      <w:r>
-        <w:rPr>
-          <w:rFonts w:ascii="Consolas;Courier New;monospace" w:hAnsi="Consolas;Courier New;monospace"/>
-          <w:b w:val="false"/>
-          <w:color w:val="CCCCCC"/>
-          <w:sz w:val="21"/>
-          <w:shd w:fill="1C1C1C" w:val="clear"/>
-        </w:rPr>
-        <w:t xml:space="preserve"> {</w:t>
-      </w:r>
-    </w:p>
-    <w:p>
-      <w:pPr>
-        <w:pStyle w:val="Normal"/>
-        <w:spacing w:lineRule="atLeast" w:line="285" w:before="0" w:after="0"/>
-        <w:ind w:hanging="0" w:left="0" w:right="0"/>
-        <w:rPr>
-          <w:color w:val="CCCCCC"/>
-          <w:highlight w:val="none"/>
-          <w:shd w:fill="1C1C1C" w:val="clear"/>
-        </w:rPr>
-      </w:pPr>
-      <w:r>
-        <w:rPr>
-          <w:color w:val="CCCCCC"/>
-          <w:shd w:fill="1C1C1C" w:val="clear"/>
-        </w:rPr>
-        <w:t xml:space="preserve">  </w:t>
-      </w:r>
-      <w:r>
-        <w:rPr>
-          <w:rFonts w:ascii="Consolas;Courier New;monospace" w:hAnsi="Consolas;Courier New;monospace"/>
-          <w:b w:val="false"/>
-          <w:color w:val="569CD6"/>
-          <w:sz w:val="21"/>
-          <w:shd w:fill="1C1C1C" w:val="clear"/>
-        </w:rPr>
-        <w:t>let</w:t>
-      </w:r>
-      <w:r>
-        <w:rPr>
-          <w:rFonts w:ascii="Consolas;Courier New;monospace" w:hAnsi="Consolas;Courier New;monospace"/>
-          <w:b w:val="false"/>
-          <w:color w:val="CCCCCC"/>
-          <w:sz w:val="21"/>
-          <w:shd w:fill="1C1C1C" w:val="clear"/>
-        </w:rPr>
-        <w:t xml:space="preserve"> </w:t>
-      </w:r>
-      <w:r>
-        <w:rPr>
-          <w:rFonts w:ascii="Consolas;Courier New;monospace" w:hAnsi="Consolas;Courier New;monospace"/>
-          <w:b w:val="false"/>
-          <w:color w:val="9CDCFE"/>
-          <w:sz w:val="21"/>
-          <w:shd w:fill="1C1C1C" w:val="clear"/>
-        </w:rPr>
-        <w:t>prevSymbol</w:t>
-      </w:r>
-      <w:r>
-        <w:rPr>
-          <w:rFonts w:ascii="Consolas;Courier New;monospace" w:hAnsi="Consolas;Courier New;monospace"/>
-          <w:b w:val="false"/>
-          <w:color w:val="CCCCCC"/>
-          <w:sz w:val="21"/>
-          <w:shd w:fill="1C1C1C" w:val="clear"/>
-        </w:rPr>
-        <w:t xml:space="preserve"> </w:t>
-      </w:r>
-      <w:r>
-        <w:rPr>
-          <w:rFonts w:ascii="Consolas;Courier New;monospace" w:hAnsi="Consolas;Courier New;monospace"/>
-          <w:b w:val="false"/>
-          <w:color w:val="D4D4D4"/>
-          <w:sz w:val="21"/>
-          <w:shd w:fill="1C1C1C" w:val="clear"/>
-        </w:rPr>
-        <w:t>=</w:t>
-      </w:r>
-      <w:r>
-        <w:rPr>
-          <w:rFonts w:ascii="Consolas;Courier New;monospace" w:hAnsi="Consolas;Courier New;monospace"/>
-          <w:b w:val="false"/>
-          <w:color w:val="CCCCCC"/>
-          <w:sz w:val="21"/>
-          <w:shd w:fill="1C1C1C" w:val="clear"/>
-        </w:rPr>
-        <w:t xml:space="preserve"> </w:t>
-      </w:r>
-      <w:r>
-        <w:rPr>
-          <w:rFonts w:ascii="Consolas;Courier New;monospace" w:hAnsi="Consolas;Courier New;monospace"/>
-          <w:b w:val="false"/>
-          <w:color w:val="569CD6"/>
-          <w:sz w:val="21"/>
-          <w:shd w:fill="1C1C1C" w:val="clear"/>
-        </w:rPr>
-        <w:t>null</w:t>
-      </w:r>
-      <w:r>
-        <w:rPr>
-          <w:rFonts w:ascii="Consolas;Courier New;monospace" w:hAnsi="Consolas;Courier New;monospace"/>
-          <w:b w:val="false"/>
-          <w:color w:val="CCCCCC"/>
-          <w:sz w:val="21"/>
-          <w:shd w:fill="1C1C1C" w:val="clear"/>
-        </w:rPr>
-        <w:t>;</w:t>
-      </w:r>
-    </w:p>
-    <w:p>
-      <w:pPr>
-        <w:pStyle w:val="Normal"/>
-        <w:spacing w:lineRule="atLeast" w:line="285" w:before="0" w:after="0"/>
-        <w:ind w:hanging="0" w:left="0" w:right="0"/>
-        <w:rPr>
-          <w:color w:val="CCCCCC"/>
-          <w:highlight w:val="none"/>
-          <w:shd w:fill="1C1C1C" w:val="clear"/>
-        </w:rPr>
-      </w:pPr>
-      <w:r>
-        <w:rPr>
-          <w:color w:val="CCCCCC"/>
-          <w:shd w:fill="1C1C1C" w:val="clear"/>
-        </w:rPr>
-        <w:t xml:space="preserve">  </w:t>
-      </w:r>
-      <w:r>
-        <w:rPr>
-          <w:rFonts w:ascii="Consolas;Courier New;monospace" w:hAnsi="Consolas;Courier New;monospace"/>
-          <w:b w:val="false"/>
-          <w:color w:val="569CD6"/>
-          <w:sz w:val="21"/>
-          <w:shd w:fill="1C1C1C" w:val="clear"/>
-        </w:rPr>
-        <w:t>let</w:t>
-      </w:r>
-      <w:r>
-        <w:rPr>
-          <w:rFonts w:ascii="Consolas;Courier New;monospace" w:hAnsi="Consolas;Courier New;monospace"/>
-          <w:b w:val="false"/>
-          <w:color w:val="CCCCCC"/>
-          <w:sz w:val="21"/>
-          <w:shd w:fill="1C1C1C" w:val="clear"/>
-        </w:rPr>
-        <w:t xml:space="preserve"> </w:t>
-      </w:r>
-      <w:r>
-        <w:rPr>
-          <w:rFonts w:ascii="Consolas;Courier New;monospace" w:hAnsi="Consolas;Courier New;monospace"/>
-          <w:b w:val="false"/>
-          <w:color w:val="9CDCFE"/>
-          <w:sz w:val="21"/>
-          <w:shd w:fill="1C1C1C" w:val="clear"/>
-        </w:rPr>
-        <w:t>theNewString</w:t>
-      </w:r>
-      <w:r>
-        <w:rPr>
-          <w:rFonts w:ascii="Consolas;Courier New;monospace" w:hAnsi="Consolas;Courier New;monospace"/>
-          <w:b w:val="false"/>
-          <w:color w:val="CCCCCC"/>
-          <w:sz w:val="21"/>
-          <w:shd w:fill="1C1C1C" w:val="clear"/>
-        </w:rPr>
-        <w:t xml:space="preserve"> </w:t>
-      </w:r>
-      <w:r>
-        <w:rPr>
-          <w:rFonts w:ascii="Consolas;Courier New;monospace" w:hAnsi="Consolas;Courier New;monospace"/>
-          <w:b w:val="false"/>
-          <w:color w:val="D4D4D4"/>
-          <w:sz w:val="21"/>
-          <w:shd w:fill="1C1C1C" w:val="clear"/>
-        </w:rPr>
-        <w:t>=</w:t>
-      </w:r>
-      <w:r>
-        <w:rPr>
-          <w:rFonts w:ascii="Consolas;Courier New;monospace" w:hAnsi="Consolas;Courier New;monospace"/>
-          <w:b w:val="false"/>
-          <w:color w:val="CCCCCC"/>
-          <w:sz w:val="21"/>
-          <w:shd w:fill="1C1C1C" w:val="clear"/>
-        </w:rPr>
-        <w:t xml:space="preserve"> </w:t>
-      </w:r>
-      <w:r>
-        <w:rPr>
-          <w:rFonts w:ascii="Consolas;Courier New;monospace" w:hAnsi="Consolas;Courier New;monospace"/>
-          <w:b w:val="false"/>
-          <w:color w:val="CE9178"/>
-          <w:sz w:val="21"/>
-          <w:shd w:fill="1C1C1C" w:val="clear"/>
-        </w:rPr>
-        <w:t>""</w:t>
-      </w:r>
-      <w:r>
-        <w:rPr>
-          <w:rFonts w:ascii="Consolas;Courier New;monospace" w:hAnsi="Consolas;Courier New;monospace"/>
-          <w:b w:val="false"/>
-          <w:color w:val="CCCCCC"/>
-          <w:sz w:val="21"/>
-          <w:shd w:fill="1C1C1C" w:val="clear"/>
-        </w:rPr>
-        <w:t>;</w:t>
-      </w:r>
-    </w:p>
-    <w:p>
-      <w:pPr>
-        <w:pStyle w:val="Normal"/>
-        <w:spacing w:lineRule="atLeast" w:line="285" w:before="0" w:after="0"/>
-        <w:rPr>
-          <w:highlight w:val="none"/>
-          <w:shd w:fill="1C1C1C" w:val="clear"/>
-        </w:rPr>
-      </w:pPr>
-      <w:r>
-        <w:rPr>
-          <w:shd w:fill="1C1C1C" w:val="clear"/>
-        </w:rPr>
-      </w:r>
-    </w:p>
-    <w:p>
-      <w:pPr>
-        <w:pStyle w:val="Normal"/>
-        <w:spacing w:lineRule="atLeast" w:line="285" w:before="0" w:after="0"/>
-        <w:ind w:hanging="0" w:left="0" w:right="0"/>
-        <w:rPr>
-          <w:color w:val="CCCCCC"/>
-          <w:highlight w:val="none"/>
-          <w:shd w:fill="1C1C1C" w:val="clear"/>
-        </w:rPr>
-      </w:pPr>
-      <w:r>
-        <w:rPr>
-          <w:color w:val="CCCCCC"/>
-          <w:shd w:fill="1C1C1C" w:val="clear"/>
-        </w:rPr>
-        <w:t xml:space="preserve">  </w:t>
-      </w:r>
-      <w:r>
-        <w:rPr>
-          <w:rFonts w:ascii="Consolas;Courier New;monospace" w:hAnsi="Consolas;Courier New;monospace"/>
-          <w:b w:val="false"/>
-          <w:color w:val="C586C0"/>
-          <w:sz w:val="21"/>
-          <w:shd w:fill="1C1C1C" w:val="clear"/>
-        </w:rPr>
-        <w:t>for</w:t>
-      </w:r>
-      <w:r>
-        <w:rPr>
-          <w:rFonts w:ascii="Consolas;Courier New;monospace" w:hAnsi="Consolas;Courier New;monospace"/>
-          <w:b w:val="false"/>
-          <w:color w:val="CCCCCC"/>
-          <w:sz w:val="21"/>
-          <w:shd w:fill="1C1C1C" w:val="clear"/>
-        </w:rPr>
-        <w:t xml:space="preserve"> (</w:t>
-      </w:r>
-      <w:r>
-        <w:rPr>
-          <w:rFonts w:ascii="Consolas;Courier New;monospace" w:hAnsi="Consolas;Courier New;monospace"/>
-          <w:b w:val="false"/>
-          <w:color w:val="569CD6"/>
-          <w:sz w:val="21"/>
-          <w:shd w:fill="1C1C1C" w:val="clear"/>
-        </w:rPr>
-        <w:t>const</w:t>
-      </w:r>
-      <w:r>
-        <w:rPr>
-          <w:rFonts w:ascii="Consolas;Courier New;monospace" w:hAnsi="Consolas;Courier New;monospace"/>
-          <w:b w:val="false"/>
-          <w:color w:val="CCCCCC"/>
-          <w:sz w:val="21"/>
-          <w:shd w:fill="1C1C1C" w:val="clear"/>
-        </w:rPr>
-        <w:t xml:space="preserve"> </w:t>
-      </w:r>
-      <w:r>
-        <w:rPr>
-          <w:rFonts w:ascii="Consolas;Courier New;monospace" w:hAnsi="Consolas;Courier New;monospace"/>
-          <w:b w:val="false"/>
-          <w:color w:val="4FC1FF"/>
-          <w:sz w:val="21"/>
-          <w:shd w:fill="1C1C1C" w:val="clear"/>
-        </w:rPr>
-        <w:t>i</w:t>
-      </w:r>
-      <w:r>
-        <w:rPr>
-          <w:rFonts w:ascii="Consolas;Courier New;monospace" w:hAnsi="Consolas;Courier New;monospace"/>
-          <w:b w:val="false"/>
-          <w:color w:val="CCCCCC"/>
-          <w:sz w:val="21"/>
-          <w:shd w:fill="1C1C1C" w:val="clear"/>
-        </w:rPr>
-        <w:t xml:space="preserve"> </w:t>
-      </w:r>
-      <w:r>
-        <w:rPr>
-          <w:rFonts w:ascii="Consolas;Courier New;monospace" w:hAnsi="Consolas;Courier New;monospace"/>
-          <w:b w:val="false"/>
-          <w:color w:val="569CD6"/>
-          <w:sz w:val="21"/>
-          <w:shd w:fill="1C1C1C" w:val="clear"/>
-        </w:rPr>
-        <w:t>in</w:t>
-      </w:r>
-      <w:r>
-        <w:rPr>
-          <w:rFonts w:ascii="Consolas;Courier New;monospace" w:hAnsi="Consolas;Courier New;monospace"/>
-          <w:b w:val="false"/>
-          <w:color w:val="CCCCCC"/>
-          <w:sz w:val="21"/>
-          <w:shd w:fill="1C1C1C" w:val="clear"/>
-        </w:rPr>
-        <w:t xml:space="preserve"> </w:t>
-      </w:r>
-      <w:r>
-        <w:rPr>
-          <w:rFonts w:ascii="Consolas;Courier New;monospace" w:hAnsi="Consolas;Courier New;monospace"/>
-          <w:b w:val="false"/>
-          <w:color w:val="9CDCFE"/>
-          <w:sz w:val="21"/>
-          <w:shd w:fill="1C1C1C" w:val="clear"/>
-        </w:rPr>
-        <w:t>theOldString</w:t>
-      </w:r>
-      <w:r>
-        <w:rPr>
-          <w:rFonts w:ascii="Consolas;Courier New;monospace" w:hAnsi="Consolas;Courier New;monospace"/>
-          <w:b w:val="false"/>
-          <w:color w:val="CCCCCC"/>
-          <w:sz w:val="21"/>
-          <w:shd w:fill="1C1C1C" w:val="clear"/>
-        </w:rPr>
-        <w:t>) {</w:t>
-      </w:r>
-    </w:p>
-    <w:p>
-      <w:pPr>
-        <w:pStyle w:val="Normal"/>
-        <w:spacing w:lineRule="atLeast" w:line="285" w:before="0" w:after="0"/>
-        <w:ind w:hanging="0" w:left="0" w:right="0"/>
-        <w:rPr>
-          <w:color w:val="CCCCCC"/>
-          <w:highlight w:val="none"/>
-          <w:shd w:fill="1C1C1C" w:val="clear"/>
-        </w:rPr>
-      </w:pPr>
-      <w:r>
-        <w:rPr>
-          <w:color w:val="CCCCCC"/>
-          <w:shd w:fill="1C1C1C" w:val="clear"/>
-        </w:rPr>
-        <w:t xml:space="preserve">    </w:t>
-      </w:r>
-      <w:r>
-        <w:rPr>
-          <w:rFonts w:ascii="Consolas;Courier New;monospace" w:hAnsi="Consolas;Courier New;monospace"/>
-          <w:b w:val="false"/>
-          <w:color w:val="C586C0"/>
-          <w:sz w:val="21"/>
-          <w:shd w:fill="1C1C1C" w:val="clear"/>
-        </w:rPr>
-        <w:t>if</w:t>
-      </w:r>
-      <w:r>
-        <w:rPr>
-          <w:rFonts w:ascii="Consolas;Courier New;monospace" w:hAnsi="Consolas;Courier New;monospace"/>
-          <w:b w:val="false"/>
-          <w:color w:val="CCCCCC"/>
-          <w:sz w:val="21"/>
-          <w:shd w:fill="1C1C1C" w:val="clear"/>
-        </w:rPr>
-        <w:t xml:space="preserve"> (</w:t>
-      </w:r>
-      <w:r>
-        <w:rPr>
-          <w:rFonts w:ascii="Consolas;Courier New;monospace" w:hAnsi="Consolas;Courier New;monospace"/>
-          <w:b w:val="false"/>
-          <w:color w:val="9CDCFE"/>
-          <w:sz w:val="21"/>
-          <w:shd w:fill="1C1C1C" w:val="clear"/>
-        </w:rPr>
-        <w:t>theOldString</w:t>
-      </w:r>
-      <w:r>
-        <w:rPr>
-          <w:rFonts w:ascii="Consolas;Courier New;monospace" w:hAnsi="Consolas;Courier New;monospace"/>
-          <w:b w:val="false"/>
-          <w:color w:val="CCCCCC"/>
-          <w:sz w:val="21"/>
-          <w:shd w:fill="1C1C1C" w:val="clear"/>
-        </w:rPr>
-        <w:t>[</w:t>
-      </w:r>
-      <w:r>
-        <w:rPr>
-          <w:rFonts w:ascii="Consolas;Courier New;monospace" w:hAnsi="Consolas;Courier New;monospace"/>
-          <w:b w:val="false"/>
-          <w:color w:val="4FC1FF"/>
-          <w:sz w:val="21"/>
-          <w:shd w:fill="1C1C1C" w:val="clear"/>
-        </w:rPr>
-        <w:t>i</w:t>
-      </w:r>
-      <w:r>
-        <w:rPr>
-          <w:rFonts w:ascii="Consolas;Courier New;monospace" w:hAnsi="Consolas;Courier New;monospace"/>
-          <w:b w:val="false"/>
-          <w:color w:val="CCCCCC"/>
-          <w:sz w:val="21"/>
-          <w:shd w:fill="1C1C1C" w:val="clear"/>
-        </w:rPr>
-        <w:t xml:space="preserve">] </w:t>
-      </w:r>
-      <w:r>
-        <w:rPr>
-          <w:rFonts w:ascii="Consolas;Courier New;monospace" w:hAnsi="Consolas;Courier New;monospace"/>
-          <w:b w:val="false"/>
-          <w:color w:val="D4D4D4"/>
-          <w:sz w:val="21"/>
-          <w:shd w:fill="1C1C1C" w:val="clear"/>
-        </w:rPr>
-        <w:t>!=</w:t>
-      </w:r>
-      <w:r>
-        <w:rPr>
-          <w:rFonts w:ascii="Consolas;Courier New;monospace" w:hAnsi="Consolas;Courier New;monospace"/>
-          <w:b w:val="false"/>
-          <w:color w:val="CCCCCC"/>
-          <w:sz w:val="21"/>
-          <w:shd w:fill="1C1C1C" w:val="clear"/>
-        </w:rPr>
-        <w:t xml:space="preserve"> </w:t>
-      </w:r>
-      <w:r>
-        <w:rPr>
-          <w:rFonts w:ascii="Consolas;Courier New;monospace" w:hAnsi="Consolas;Courier New;monospace"/>
-          <w:b w:val="false"/>
-          <w:color w:val="9CDCFE"/>
-          <w:sz w:val="21"/>
-          <w:shd w:fill="1C1C1C" w:val="clear"/>
-        </w:rPr>
-        <w:t>prevSymbol</w:t>
-      </w:r>
-      <w:r>
-        <w:rPr>
-          <w:rFonts w:ascii="Consolas;Courier New;monospace" w:hAnsi="Consolas;Courier New;monospace"/>
-          <w:b w:val="false"/>
-          <w:color w:val="CCCCCC"/>
-          <w:sz w:val="21"/>
-          <w:shd w:fill="1C1C1C" w:val="clear"/>
-        </w:rPr>
-        <w:t>) {</w:t>
-      </w:r>
-    </w:p>
-    <w:p>
-      <w:pPr>
-        <w:pStyle w:val="Normal"/>
-        <w:spacing w:lineRule="atLeast" w:line="285" w:before="0" w:after="0"/>
-        <w:ind w:hanging="0" w:left="0" w:right="0"/>
-        <w:rPr>
-          <w:color w:val="CCCCCC"/>
-          <w:highlight w:val="none"/>
-          <w:shd w:fill="1C1C1C" w:val="clear"/>
-        </w:rPr>
-      </w:pPr>
-      <w:r>
-        <w:rPr>
-          <w:color w:val="CCCCCC"/>
-          <w:shd w:fill="1C1C1C" w:val="clear"/>
-        </w:rPr>
-        <w:t xml:space="preserve">      </w:t>
-      </w:r>
-      <w:r>
-        <w:rPr>
-          <w:rFonts w:ascii="Consolas;Courier New;monospace" w:hAnsi="Consolas;Courier New;monospace"/>
-          <w:b w:val="false"/>
-          <w:color w:val="9CDCFE"/>
-          <w:sz w:val="21"/>
-          <w:shd w:fill="1C1C1C" w:val="clear"/>
-        </w:rPr>
-        <w:t>theNewString</w:t>
-      </w:r>
-      <w:r>
-        <w:rPr>
-          <w:rFonts w:ascii="Consolas;Courier New;monospace" w:hAnsi="Consolas;Courier New;monospace"/>
-          <w:b w:val="false"/>
-          <w:color w:val="CCCCCC"/>
-          <w:sz w:val="21"/>
-          <w:shd w:fill="1C1C1C" w:val="clear"/>
-        </w:rPr>
-        <w:t xml:space="preserve"> </w:t>
-      </w:r>
-      <w:r>
-        <w:rPr>
-          <w:rFonts w:ascii="Consolas;Courier New;monospace" w:hAnsi="Consolas;Courier New;monospace"/>
-          <w:b w:val="false"/>
-          <w:color w:val="D4D4D4"/>
-          <w:sz w:val="21"/>
-          <w:shd w:fill="1C1C1C" w:val="clear"/>
-        </w:rPr>
-        <w:t>+=</w:t>
-      </w:r>
-      <w:r>
-        <w:rPr>
-          <w:rFonts w:ascii="Consolas;Courier New;monospace" w:hAnsi="Consolas;Courier New;monospace"/>
-          <w:b w:val="false"/>
-          <w:color w:val="CCCCCC"/>
-          <w:sz w:val="21"/>
-          <w:shd w:fill="1C1C1C" w:val="clear"/>
-        </w:rPr>
-        <w:t xml:space="preserve"> </w:t>
-      </w:r>
-      <w:r>
-        <w:rPr>
-          <w:rFonts w:ascii="Consolas;Courier New;monospace" w:hAnsi="Consolas;Courier New;monospace"/>
-          <w:b w:val="false"/>
-          <w:color w:val="9CDCFE"/>
-          <w:sz w:val="21"/>
-          <w:shd w:fill="1C1C1C" w:val="clear"/>
-        </w:rPr>
-        <w:t>theOldString</w:t>
-      </w:r>
-      <w:r>
-        <w:rPr>
-          <w:rFonts w:ascii="Consolas;Courier New;monospace" w:hAnsi="Consolas;Courier New;monospace"/>
-          <w:b w:val="false"/>
-          <w:color w:val="CCCCCC"/>
-          <w:sz w:val="21"/>
-          <w:shd w:fill="1C1C1C" w:val="clear"/>
-        </w:rPr>
-        <w:t>[</w:t>
-      </w:r>
-      <w:r>
-        <w:rPr>
-          <w:rFonts w:ascii="Consolas;Courier New;monospace" w:hAnsi="Consolas;Courier New;monospace"/>
-          <w:b w:val="false"/>
-          <w:color w:val="4FC1FF"/>
-          <w:sz w:val="21"/>
-          <w:shd w:fill="1C1C1C" w:val="clear"/>
-        </w:rPr>
-        <w:t>i</w:t>
-      </w:r>
-      <w:r>
-        <w:rPr>
-          <w:rFonts w:ascii="Consolas;Courier New;monospace" w:hAnsi="Consolas;Courier New;monospace"/>
-          <w:b w:val="false"/>
-          <w:color w:val="CCCCCC"/>
-          <w:sz w:val="21"/>
-          <w:shd w:fill="1C1C1C" w:val="clear"/>
-        </w:rPr>
-        <w:t>];</w:t>
-      </w:r>
-    </w:p>
-    <w:p>
-      <w:pPr>
-        <w:pStyle w:val="Normal"/>
-        <w:spacing w:lineRule="atLeast" w:line="285" w:before="0" w:after="0"/>
-        <w:ind w:hanging="0" w:left="0" w:right="0"/>
-        <w:rPr>
-          <w:color w:val="CCCCCC"/>
-          <w:highlight w:val="none"/>
-          <w:shd w:fill="1C1C1C" w:val="clear"/>
-        </w:rPr>
-      </w:pPr>
-      <w:r>
-        <w:rPr>
-          <w:color w:val="CCCCCC"/>
-          <w:shd w:fill="1C1C1C" w:val="clear"/>
-        </w:rPr>
-        <w:t xml:space="preserve">      </w:t>
-      </w:r>
-      <w:r>
-        <w:rPr>
-          <w:rFonts w:ascii="Consolas;Courier New;monospace" w:hAnsi="Consolas;Courier New;monospace"/>
-          <w:b w:val="false"/>
-          <w:color w:val="9CDCFE"/>
-          <w:sz w:val="21"/>
-          <w:shd w:fill="1C1C1C" w:val="clear"/>
-        </w:rPr>
-        <w:t>prevSymbol</w:t>
-      </w:r>
-      <w:r>
-        <w:rPr>
-          <w:rFonts w:ascii="Consolas;Courier New;monospace" w:hAnsi="Consolas;Courier New;monospace"/>
-          <w:b w:val="false"/>
-          <w:color w:val="CCCCCC"/>
-          <w:sz w:val="21"/>
-          <w:shd w:fill="1C1C1C" w:val="clear"/>
-        </w:rPr>
-        <w:t xml:space="preserve"> </w:t>
-      </w:r>
-      <w:r>
-        <w:rPr>
-          <w:rFonts w:ascii="Consolas;Courier New;monospace" w:hAnsi="Consolas;Courier New;monospace"/>
-          <w:b w:val="false"/>
-          <w:color w:val="D4D4D4"/>
-          <w:sz w:val="21"/>
-          <w:shd w:fill="1C1C1C" w:val="clear"/>
-        </w:rPr>
-        <w:t>=</w:t>
-      </w:r>
-      <w:r>
-        <w:rPr>
-          <w:rFonts w:ascii="Consolas;Courier New;monospace" w:hAnsi="Consolas;Courier New;monospace"/>
-          <w:b w:val="false"/>
-          <w:color w:val="CCCCCC"/>
-          <w:sz w:val="21"/>
-          <w:shd w:fill="1C1C1C" w:val="clear"/>
-        </w:rPr>
-        <w:t xml:space="preserve"> </w:t>
-      </w:r>
-      <w:r>
-        <w:rPr>
-          <w:rFonts w:ascii="Consolas;Courier New;monospace" w:hAnsi="Consolas;Courier New;monospace"/>
-          <w:b w:val="false"/>
-          <w:color w:val="9CDCFE"/>
-          <w:sz w:val="21"/>
-          <w:shd w:fill="1C1C1C" w:val="clear"/>
-        </w:rPr>
-        <w:t>theOldString</w:t>
-      </w:r>
-      <w:r>
-        <w:rPr>
-          <w:rFonts w:ascii="Consolas;Courier New;monospace" w:hAnsi="Consolas;Courier New;monospace"/>
-          <w:b w:val="false"/>
-          <w:color w:val="CCCCCC"/>
-          <w:sz w:val="21"/>
-          <w:shd w:fill="1C1C1C" w:val="clear"/>
-        </w:rPr>
-        <w:t>[</w:t>
-      </w:r>
-      <w:r>
-        <w:rPr>
-          <w:rFonts w:ascii="Consolas;Courier New;monospace" w:hAnsi="Consolas;Courier New;monospace"/>
-          <w:b w:val="false"/>
-          <w:color w:val="4FC1FF"/>
-          <w:sz w:val="21"/>
-          <w:shd w:fill="1C1C1C" w:val="clear"/>
-        </w:rPr>
-        <w:t>i</w:t>
-      </w:r>
-      <w:r>
-        <w:rPr>
-          <w:rFonts w:ascii="Consolas;Courier New;monospace" w:hAnsi="Consolas;Courier New;monospace"/>
-          <w:b w:val="false"/>
-          <w:color w:val="CCCCCC"/>
-          <w:sz w:val="21"/>
-          <w:shd w:fill="1C1C1C" w:val="clear"/>
-        </w:rPr>
-        <w:t>];</w:t>
-      </w:r>
-    </w:p>
-    <w:p>
-      <w:pPr>
-        <w:pStyle w:val="Normal"/>
-        <w:spacing w:lineRule="atLeast" w:line="285" w:before="0" w:after="0"/>
-        <w:ind w:hanging="0" w:left="0" w:right="0"/>
-        <w:rPr>
-          <w:color w:val="CCCCCC"/>
-          <w:highlight w:val="none"/>
-          <w:shd w:fill="1C1C1C" w:val="clear"/>
-        </w:rPr>
-      </w:pPr>
-      <w:r>
-        <w:rPr>
-          <w:color w:val="CCCCCC"/>
-          <w:shd w:fill="1C1C1C" w:val="clear"/>
-        </w:rPr>
-        <w:t xml:space="preserve">    </w:t>
-      </w:r>
-      <w:r>
-        <w:rPr>
-          <w:rFonts w:ascii="Consolas;Courier New;monospace" w:hAnsi="Consolas;Courier New;monospace"/>
-          <w:b w:val="false"/>
-          <w:color w:val="CCCCCC"/>
-          <w:sz w:val="21"/>
-          <w:shd w:fill="1C1C1C" w:val="clear"/>
-        </w:rPr>
-        <w:t>}</w:t>
-      </w:r>
-    </w:p>
-    <w:p>
-      <w:pPr>
-        <w:pStyle w:val="Normal"/>
-        <w:spacing w:lineRule="atLeast" w:line="285" w:before="0" w:after="0"/>
-        <w:ind w:hanging="0" w:left="0" w:right="0"/>
-        <w:rPr>
-          <w:color w:val="CCCCCC"/>
-          <w:highlight w:val="none"/>
-          <w:shd w:fill="1C1C1C" w:val="clear"/>
-        </w:rPr>
-      </w:pPr>
-      <w:r>
-        <w:rPr>
-          <w:color w:val="CCCCCC"/>
-          <w:shd w:fill="1C1C1C" w:val="clear"/>
-        </w:rPr>
-        <w:t xml:space="preserve">  </w:t>
-      </w:r>
-      <w:r>
-        <w:rPr>
-          <w:rFonts w:ascii="Consolas;Courier New;monospace" w:hAnsi="Consolas;Courier New;monospace"/>
-          <w:b w:val="false"/>
-          <w:color w:val="CCCCCC"/>
-          <w:sz w:val="21"/>
-          <w:shd w:fill="1C1C1C" w:val="clear"/>
-        </w:rPr>
-        <w:t>}</w:t>
-      </w:r>
-    </w:p>
-    <w:p>
-      <w:pPr>
-        <w:pStyle w:val="Normal"/>
-        <w:spacing w:lineRule="atLeast" w:line="285" w:before="0" w:after="0"/>
-        <w:rPr>
-          <w:highlight w:val="none"/>
-          <w:shd w:fill="1C1C1C" w:val="clear"/>
-        </w:rPr>
-      </w:pPr>
-      <w:r>
-        <w:rPr>
-          <w:shd w:fill="1C1C1C" w:val="clear"/>
-        </w:rPr>
-      </w:r>
-    </w:p>
-    <w:p>
-      <w:pPr>
-        <w:pStyle w:val="Normal"/>
-        <w:spacing w:lineRule="atLeast" w:line="285" w:before="0" w:after="0"/>
-        <w:ind w:hanging="0" w:left="0" w:right="0"/>
-        <w:rPr>
-          <w:color w:val="CCCCCC"/>
-          <w:highlight w:val="none"/>
-          <w:shd w:fill="1C1C1C" w:val="clear"/>
-        </w:rPr>
-      </w:pPr>
-      <w:r>
-        <w:rPr>
-          <w:color w:val="CCCCCC"/>
-          <w:shd w:fill="1C1C1C" w:val="clear"/>
-        </w:rPr>
-        <w:t xml:space="preserve">  </w:t>
-      </w:r>
-      <w:r>
-        <w:rPr>
-          <w:rFonts w:ascii="Consolas;Courier New;monospace" w:hAnsi="Consolas;Courier New;monospace"/>
-          <w:b w:val="false"/>
-          <w:color w:val="9CDCFE"/>
-          <w:sz w:val="21"/>
-          <w:shd w:fill="1C1C1C" w:val="clear"/>
-        </w:rPr>
-        <w:t>console</w:t>
-      </w:r>
-      <w:r>
-        <w:rPr>
-          <w:rFonts w:ascii="Consolas;Courier New;monospace" w:hAnsi="Consolas;Courier New;monospace"/>
-          <w:b w:val="false"/>
-          <w:color w:val="CCCCCC"/>
-          <w:sz w:val="21"/>
-          <w:shd w:fill="1C1C1C" w:val="clear"/>
-        </w:rPr>
-        <w:t>.</w:t>
-      </w:r>
-      <w:r>
-        <w:rPr>
-          <w:rFonts w:ascii="Consolas;Courier New;monospace" w:hAnsi="Consolas;Courier New;monospace"/>
-          <w:b w:val="false"/>
-          <w:color w:val="DCDCAA"/>
-          <w:sz w:val="21"/>
-          <w:shd w:fill="1C1C1C" w:val="clear"/>
-        </w:rPr>
-        <w:t>log</w:t>
-      </w:r>
-      <w:r>
-        <w:rPr>
-          <w:rFonts w:ascii="Consolas;Courier New;monospace" w:hAnsi="Consolas;Courier New;monospace"/>
-          <w:b w:val="false"/>
-          <w:color w:val="CCCCCC"/>
-          <w:sz w:val="21"/>
-          <w:shd w:fill="1C1C1C" w:val="clear"/>
-        </w:rPr>
-        <w:t>(</w:t>
-      </w:r>
-      <w:r>
-        <w:rPr>
-          <w:rFonts w:ascii="Consolas;Courier New;monospace" w:hAnsi="Consolas;Courier New;monospace"/>
-          <w:b w:val="false"/>
-          <w:color w:val="CE9178"/>
-          <w:sz w:val="21"/>
-          <w:shd w:fill="1C1C1C" w:val="clear"/>
-        </w:rPr>
-        <w:t xml:space="preserve">`The new string is: </w:t>
-      </w:r>
-      <w:r>
-        <w:rPr>
-          <w:rFonts w:ascii="Consolas;Courier New;monospace" w:hAnsi="Consolas;Courier New;monospace"/>
-          <w:b w:val="false"/>
-          <w:color w:val="569CD6"/>
-          <w:sz w:val="21"/>
-          <w:shd w:fill="1C1C1C" w:val="clear"/>
-        </w:rPr>
-        <w:t>${</w:t>
-      </w:r>
-      <w:r>
-        <w:rPr>
-          <w:rFonts w:ascii="Consolas;Courier New;monospace" w:hAnsi="Consolas;Courier New;monospace"/>
-          <w:b w:val="false"/>
-          <w:color w:val="9CDCFE"/>
-          <w:sz w:val="21"/>
-          <w:shd w:fill="1C1C1C" w:val="clear"/>
-        </w:rPr>
-        <w:t>theNewString</w:t>
-      </w:r>
-      <w:r>
-        <w:rPr>
-          <w:rFonts w:ascii="Consolas;Courier New;monospace" w:hAnsi="Consolas;Courier New;monospace"/>
-          <w:b w:val="false"/>
-          <w:color w:val="569CD6"/>
-          <w:sz w:val="21"/>
-          <w:shd w:fill="1C1C1C" w:val="clear"/>
-        </w:rPr>
-        <w:t>}</w:t>
-      </w:r>
-      <w:r>
-        <w:rPr>
-          <w:rFonts w:ascii="Consolas;Courier New;monospace" w:hAnsi="Consolas;Courier New;monospace"/>
-          <w:b w:val="false"/>
-          <w:color w:val="CE9178"/>
-          <w:sz w:val="21"/>
-          <w:shd w:fill="1C1C1C" w:val="clear"/>
-        </w:rPr>
-        <w:t>`</w:t>
-      </w:r>
-      <w:r>
-        <w:rPr>
-          <w:rFonts w:ascii="Consolas;Courier New;monospace" w:hAnsi="Consolas;Courier New;monospace"/>
-          <w:b w:val="false"/>
-          <w:color w:val="CCCCCC"/>
-          <w:sz w:val="21"/>
-          <w:shd w:fill="1C1C1C" w:val="clear"/>
-        </w:rPr>
-        <w:t>)</w:t>
-      </w:r>
-    </w:p>
-    <w:p>
-      <w:pPr>
-        <w:pStyle w:val="Normal"/>
-        <w:spacing w:lineRule="atLeast" w:line="285" w:before="0" w:after="0"/>
-        <w:ind w:hanging="0" w:left="0" w:right="0"/>
-        <w:rPr>
-          <w:color w:val="CCCCCC"/>
-          <w:highlight w:val="none"/>
-          <w:shd w:fill="1C1C1C" w:val="clear"/>
-        </w:rPr>
-      </w:pPr>
-      <w:r>
-        <w:rPr>
-          <w:color w:val="CCCCCC"/>
-          <w:shd w:fill="1C1C1C" w:val="clear"/>
-        </w:rPr>
-        <w:t xml:space="preserve">  </w:t>
-      </w:r>
-      <w:r>
-        <w:rPr>
-          <w:rFonts w:ascii="Consolas;Courier New;monospace" w:hAnsi="Consolas;Courier New;monospace"/>
-          <w:b w:val="false"/>
-          <w:color w:val="4FC1FF"/>
-          <w:sz w:val="21"/>
-          <w:shd w:fill="1C1C1C" w:val="clear"/>
-        </w:rPr>
-        <w:t>rl</w:t>
-      </w:r>
-      <w:r>
-        <w:rPr>
-          <w:rFonts w:ascii="Consolas;Courier New;monospace" w:hAnsi="Consolas;Courier New;monospace"/>
-          <w:b w:val="false"/>
-          <w:color w:val="CCCCCC"/>
-          <w:sz w:val="21"/>
-          <w:shd w:fill="1C1C1C" w:val="clear"/>
-        </w:rPr>
-        <w:t>.</w:t>
-      </w:r>
-      <w:r>
-        <w:rPr>
-          <w:rFonts w:ascii="Consolas;Courier New;monospace" w:hAnsi="Consolas;Courier New;monospace"/>
-          <w:b w:val="false"/>
-          <w:color w:val="DCDCAA"/>
-          <w:sz w:val="21"/>
-          <w:shd w:fill="1C1C1C" w:val="clear"/>
-        </w:rPr>
-        <w:t>close</w:t>
-      </w:r>
-      <w:r>
-        <w:rPr>
-          <w:rFonts w:ascii="Consolas;Courier New;monospace" w:hAnsi="Consolas;Courier New;monospace"/>
-          <w:b w:val="false"/>
-          <w:color w:val="CCCCCC"/>
-          <w:sz w:val="21"/>
-          <w:shd w:fill="1C1C1C" w:val="clear"/>
-        </w:rPr>
-        <w:t>();</w:t>
-      </w:r>
-    </w:p>
-    <w:p>
-      <w:pPr>
-        <w:pStyle w:val="Normal"/>
-        <w:spacing w:lineRule="atLeast" w:line="285" w:before="0" w:after="0"/>
-        <w:ind w:hanging="0" w:left="0" w:right="0"/>
-        <w:rPr>
-          <w:rFonts w:ascii="Consolas;Courier New;monospace" w:hAnsi="Consolas;Courier New;monospace"/>
-          <w:b w:val="false"/>
-          <w:color w:val="CCCCCC"/>
-          <w:sz w:val="21"/>
-          <w:highlight w:val="none"/>
-          <w:shd w:fill="1C1C1C" w:val="clear"/>
-        </w:rPr>
-      </w:pPr>
-      <w:r>
-        <w:rPr>
-          <w:rFonts w:ascii="Consolas;Courier New;monospace" w:hAnsi="Consolas;Courier New;monospace"/>
-          <w:b w:val="false"/>
-          <w:color w:val="CCCCCC"/>
-          <w:sz w:val="21"/>
-          <w:shd w:fill="1C1C1C" w:val="clear"/>
-        </w:rPr>
-        <w:t>});</w:t>
-      </w:r>
-    </w:p>
-    <w:p>
-      <w:pPr>
-        <w:pStyle w:val="Normal"/>
-        <w:spacing w:lineRule="auto" w:line="240" w:before="0" w:after="200"/>
-        <w:ind w:left="-567"/>
-        <w:rPr>
-          <w:rFonts w:ascii="Times New Roman" w:hAnsi="Times New Roman" w:cs="Times New Roman"/>
+          <w:rFonts w:cs="Times New Roman" w:ascii="Times New Roman" w:hAnsi="Times New Roman"/>
           <w:color w:val="000000"/>
           <w:sz w:val="24"/>
           <w:szCs w:val="24"/>
-        </w:rPr>
-      </w:pPr>
-      <w:r>
-        <w:rPr>
-          <w:b/>
-          <w:bCs/>
-          <w:shd w:fill="1C1C1C" w:val="clear"/>
         </w:rPr>
       </w:r>
     </w:p>
@@ -3761,6 +4391,7 @@
     <w:rsid w:val="0093164b"/>
     <w:pPr>
       <w:widowControl/>
+      <w:suppressAutoHyphens w:val="true"/>
       <w:bidi w:val="0"/>
       <w:spacing w:lineRule="auto" w:line="276" w:before="0" w:after="200"/>
       <w:jc w:val="left"/>

</xml_diff>